<commit_message>
React integration (Lesson 1-2)
</commit_message>
<xml_diff>
--- a/Docs/210622_Courses_planning.docx
+++ b/Docs/210622_Courses_planning.docx
@@ -1,6 +1,6 @@
 
 <file path=word/document.xml><?xml version="1.0" encoding="utf-8"?>
-<w:document xmlns:wpc="http://schemas.microsoft.com/office/word/2010/wordprocessingCanvas" xmlns:mc="http://schemas.openxmlformats.org/markup-compatibility/2006" xmlns:o="urn:schemas-microsoft-com:office:office" xmlns:r="http://schemas.openxmlformats.org/officeDocument/2006/relationships" xmlns:m="http://schemas.openxmlformats.org/officeDocument/2006/math" xmlns:v="urn:schemas-microsoft-com:vml" xmlns:wp14="http://schemas.microsoft.com/office/word/2010/wordprocessingDrawing" xmlns:wp="http://schemas.openxmlformats.org/drawingml/2006/wordprocessingDrawing" xmlns:w10="urn:schemas-microsoft-com:office:word" xmlns:w="http://schemas.openxmlformats.org/wordprocessingml/2006/main" xmlns:w14="http://schemas.microsoft.com/office/word/2010/wordml" xmlns:w15="http://schemas.microsoft.com/office/word/2012/wordml" xmlns:wpg="http://schemas.microsoft.com/office/word/2010/wordprocessingGroup" xmlns:wpi="http://schemas.microsoft.com/office/word/2010/wordprocessingInk" xmlns:wne="http://schemas.microsoft.com/office/word/2006/wordml" xmlns:wps="http://schemas.microsoft.com/office/word/2010/wordprocessingShape" mc:Ignorable="w14 w15 wp14">
+<w:document xmlns:wpc="http://schemas.microsoft.com/office/word/2010/wordprocessingCanvas" xmlns:mc="http://schemas.openxmlformats.org/markup-compatibility/2006" xmlns:o="urn:schemas-microsoft-com:office:office" xmlns:r="http://schemas.openxmlformats.org/officeDocument/2006/relationships" xmlns:m="http://schemas.openxmlformats.org/officeDocument/2006/math" xmlns:v="urn:schemas-microsoft-com:vml" xmlns:wp14="http://schemas.microsoft.com/office/word/2010/wordprocessingDrawing" xmlns:wp="http://schemas.openxmlformats.org/drawingml/2006/wordprocessingDrawing" xmlns:w10="urn:schemas-microsoft-com:office:word" xmlns:w="http://schemas.openxmlformats.org/wordprocessingml/2006/main" xmlns:w14="http://schemas.microsoft.com/office/word/2010/wordml" xmlns:wpg="http://schemas.microsoft.com/office/word/2010/wordprocessingGroup" xmlns:wpi="http://schemas.microsoft.com/office/word/2010/wordprocessingInk" xmlns:wne="http://schemas.microsoft.com/office/word/2006/wordml" xmlns:wps="http://schemas.microsoft.com/office/word/2010/wordprocessingShape" mc:Ignorable="w14 wp14">
   <w:body>
     <w:p>
       <w:pPr>
@@ -337,221 +337,6 @@
         </w:rPr>
         <w:t>Tests</w:t>
       </w:r>
-    </w:p>
-    <w:p>
-      <w:pPr>
-        <w:rPr>
-          <w:lang w:val="en-US"/>
-        </w:rPr>
-      </w:pPr>
-    </w:p>
-    <w:p>
-      <w:pPr>
-        <w:rPr>
-          <w:lang w:val="en-US"/>
-        </w:rPr>
-      </w:pPr>
-      <w:proofErr w:type="spellStart"/>
-      <w:r>
-        <w:t>Темплейт</w:t>
-      </w:r>
-      <w:proofErr w:type="spellEnd"/>
-      <w:r>
-        <w:rPr>
-          <w:lang w:val="en-US"/>
-        </w:rPr>
-        <w:t xml:space="preserve"> </w:t>
-      </w:r>
-      <w:proofErr w:type="spellStart"/>
-      <w:r>
-        <w:t>фронтенда</w:t>
-      </w:r>
-      <w:proofErr w:type="spellEnd"/>
-      <w:r>
-        <w:rPr>
-          <w:lang w:val="en-US"/>
-        </w:rPr>
-        <w:t xml:space="preserve"> – </w:t>
-      </w:r>
-      <w:r>
-        <w:rPr>
-          <w:lang w:val="en-US"/>
-        </w:rPr>
-        <w:t>Asp.Net Core</w:t>
-      </w:r>
-      <w:r>
-        <w:rPr>
-          <w:lang w:val="en-US"/>
-        </w:rPr>
-        <w:t xml:space="preserve"> Empty, Net Core 3.1, no </w:t>
-      </w:r>
-      <w:proofErr w:type="spellStart"/>
-      <w:r>
-        <w:rPr>
-          <w:lang w:val="en-US"/>
-        </w:rPr>
-        <w:t>config</w:t>
-      </w:r>
-      <w:proofErr w:type="spellEnd"/>
-      <w:r>
-        <w:rPr>
-          <w:lang w:val="en-US"/>
-        </w:rPr>
-        <w:t xml:space="preserve"> for ht</w:t>
-      </w:r>
-      <w:r>
-        <w:rPr>
-          <w:lang w:val="en-US"/>
-        </w:rPr>
-        <w:t>tps</w:t>
-      </w:r>
-      <w:r>
-        <w:rPr>
-          <w:lang w:val="en-US"/>
-        </w:rPr>
-        <w:t xml:space="preserve">, project name = </w:t>
-      </w:r>
-      <w:proofErr w:type="spellStart"/>
-      <w:r>
-        <w:rPr>
-          <w:lang w:val="en-US"/>
-        </w:rPr>
-        <w:t>ReactRealtyCourse.Frontend</w:t>
-      </w:r>
-      <w:proofErr w:type="spellEnd"/>
-      <w:r>
-        <w:rPr>
-          <w:lang w:val="en-US"/>
-        </w:rPr>
-        <w:t xml:space="preserve">, Solution name = </w:t>
-      </w:r>
-      <w:proofErr w:type="spellStart"/>
-      <w:r>
-        <w:rPr>
-          <w:lang w:val="en-US"/>
-        </w:rPr>
-        <w:t>ReactRealtyCourse</w:t>
-      </w:r>
-      <w:proofErr w:type="spellEnd"/>
-      <w:r>
-        <w:rPr>
-          <w:lang w:val="en-US"/>
-        </w:rPr>
-        <w:t>, location = D:\vs_projects</w:t>
-      </w:r>
-    </w:p>
-    <w:p>
-      <w:pPr>
-        <w:rPr>
-          <w:lang w:val="en-US"/>
-        </w:rPr>
-      </w:pPr>
-    </w:p>
-    <w:p>
-      <w:pPr>
-        <w:rPr>
-          <w:lang w:val="en-US"/>
-        </w:rPr>
-      </w:pPr>
-      <w:proofErr w:type="spellStart"/>
-      <w:r>
-        <w:t>Темплейт</w:t>
-      </w:r>
-      <w:proofErr w:type="spellEnd"/>
-      <w:r>
-        <w:rPr>
-          <w:lang w:val="en-US"/>
-        </w:rPr>
-        <w:t xml:space="preserve"> </w:t>
-      </w:r>
-      <w:proofErr w:type="spellStart"/>
-      <w:r>
-        <w:t>бэкенда</w:t>
-      </w:r>
-      <w:proofErr w:type="spellEnd"/>
-      <w:r>
-        <w:rPr>
-          <w:lang w:val="en-US"/>
-        </w:rPr>
-        <w:t xml:space="preserve"> – </w:t>
-      </w:r>
-      <w:r>
-        <w:rPr>
-          <w:lang w:val="en-US"/>
-        </w:rPr>
-        <w:t>Class Library, Net Core 3.1</w:t>
-      </w:r>
-    </w:p>
-    <w:p>
-      <w:r>
-        <w:rPr>
-          <w:lang w:val="en-US"/>
-        </w:rPr>
-        <w:t>DAL</w:t>
-      </w:r>
-      <w:r>
-        <w:t xml:space="preserve"> – </w:t>
-      </w:r>
-      <w:r>
-        <w:t>то же самое</w:t>
-      </w:r>
-      <w:r>
-        <w:t xml:space="preserve">, </w:t>
-      </w:r>
-      <w:r>
-        <w:rPr>
-          <w:lang w:val="en-US"/>
-        </w:rPr>
-        <w:t>Net</w:t>
-      </w:r>
-      <w:r>
-        <w:t xml:space="preserve"> </w:t>
-      </w:r>
-      <w:r>
-        <w:rPr>
-          <w:lang w:val="en-US"/>
-        </w:rPr>
-        <w:t>Core</w:t>
-      </w:r>
-      <w:r>
-        <w:t xml:space="preserve"> 3.1</w:t>
-      </w:r>
-    </w:p>
-    <w:p>
-      <w:pPr>
-        <w:rPr>
-          <w:lang w:val="en-US"/>
-        </w:rPr>
-      </w:pPr>
-      <w:r>
-        <w:t>Тесты</w:t>
-      </w:r>
-      <w:r>
-        <w:rPr>
-          <w:lang w:val="en-US"/>
-        </w:rPr>
-        <w:t xml:space="preserve"> – </w:t>
-      </w:r>
-      <w:proofErr w:type="spellStart"/>
-      <w:r>
-        <w:rPr>
-          <w:lang w:val="en-US"/>
-        </w:rPr>
-        <w:t>xUnit</w:t>
-      </w:r>
-      <w:proofErr w:type="spellEnd"/>
-      <w:r>
-        <w:rPr>
-          <w:lang w:val="en-US"/>
-        </w:rPr>
-        <w:t xml:space="preserve"> Test project</w:t>
-      </w:r>
-      <w:r>
-        <w:rPr>
-          <w:lang w:val="en-US"/>
-        </w:rPr>
-        <w:t>, Net Core 3.1</w:t>
-      </w:r>
       <w:bookmarkStart w:id="0" w:name="_GoBack"/>
       <w:bookmarkEnd w:id="0"/>
     </w:p>
@@ -1020,7 +805,6 @@
         </w:numPr>
       </w:pPr>
       <w:r>
-        <w:lastRenderedPageBreak/>
         <w:t xml:space="preserve">Немного лекций по </w:t>
       </w:r>
       <w:r>
@@ -1878,6 +1662,7 @@
         </w:numPr>
       </w:pPr>
       <w:r>
+        <w:lastRenderedPageBreak/>
         <w:t>Разные названия вкладок браузера на разных страницах</w:t>
       </w:r>
     </w:p>
@@ -2070,8 +1855,8 @@
 </file>
 
 <file path=word/numbering.xml><?xml version="1.0" encoding="utf-8"?>
-<w:numbering xmlns:wpc="http://schemas.microsoft.com/office/word/2010/wordprocessingCanvas" xmlns:mc="http://schemas.openxmlformats.org/markup-compatibility/2006" xmlns:o="urn:schemas-microsoft-com:office:office" xmlns:r="http://schemas.openxmlformats.org/officeDocument/2006/relationships" xmlns:m="http://schemas.openxmlformats.org/officeDocument/2006/math" xmlns:v="urn:schemas-microsoft-com:vml" xmlns:wp14="http://schemas.microsoft.com/office/word/2010/wordprocessingDrawing" xmlns:wp="http://schemas.openxmlformats.org/drawingml/2006/wordprocessingDrawing" xmlns:w10="urn:schemas-microsoft-com:office:word" xmlns:w="http://schemas.openxmlformats.org/wordprocessingml/2006/main" xmlns:w14="http://schemas.microsoft.com/office/word/2010/wordml" xmlns:w15="http://schemas.microsoft.com/office/word/2012/wordml" xmlns:wpg="http://schemas.microsoft.com/office/word/2010/wordprocessingGroup" xmlns:wpi="http://schemas.microsoft.com/office/word/2010/wordprocessingInk" xmlns:wne="http://schemas.microsoft.com/office/word/2006/wordml" xmlns:wps="http://schemas.microsoft.com/office/word/2010/wordprocessingShape" mc:Ignorable="w14 w15 wp14">
-  <w:abstractNum w:abstractNumId="0" w15:restartNumberingAfterBreak="0">
+<w:numbering xmlns:wpc="http://schemas.microsoft.com/office/word/2010/wordprocessingCanvas" xmlns:mc="http://schemas.openxmlformats.org/markup-compatibility/2006" xmlns:o="urn:schemas-microsoft-com:office:office" xmlns:r="http://schemas.openxmlformats.org/officeDocument/2006/relationships" xmlns:m="http://schemas.openxmlformats.org/officeDocument/2006/math" xmlns:v="urn:schemas-microsoft-com:vml" xmlns:wp14="http://schemas.microsoft.com/office/word/2010/wordprocessingDrawing" xmlns:wp="http://schemas.openxmlformats.org/drawingml/2006/wordprocessingDrawing" xmlns:w10="urn:schemas-microsoft-com:office:word" xmlns:w="http://schemas.openxmlformats.org/wordprocessingml/2006/main" xmlns:w14="http://schemas.microsoft.com/office/word/2010/wordml" xmlns:wpg="http://schemas.microsoft.com/office/word/2010/wordprocessingGroup" xmlns:wpi="http://schemas.microsoft.com/office/word/2010/wordprocessingInk" xmlns:wne="http://schemas.microsoft.com/office/word/2006/wordml" xmlns:wps="http://schemas.microsoft.com/office/word/2010/wordprocessingShape" mc:Ignorable="w14 wp14">
+  <w:abstractNum w:abstractNumId="0">
     <w:nsid w:val="177E03F6"/>
     <w:multiLevelType w:val="hybridMultilevel"/>
     <w:tmpl w:val="BAE6C2F4"/>
@@ -2157,7 +1942,7 @@
       </w:pPr>
     </w:lvl>
   </w:abstractNum>
-  <w:abstractNum w:abstractNumId="1" w15:restartNumberingAfterBreak="0">
+  <w:abstractNum w:abstractNumId="1">
     <w:nsid w:val="1C4A76F7"/>
     <w:multiLevelType w:val="hybridMultilevel"/>
     <w:tmpl w:val="1D5832E2"/>
@@ -2243,7 +2028,7 @@
       </w:pPr>
     </w:lvl>
   </w:abstractNum>
-  <w:abstractNum w:abstractNumId="2" w15:restartNumberingAfterBreak="0">
+  <w:abstractNum w:abstractNumId="2">
     <w:nsid w:val="35BD592D"/>
     <w:multiLevelType w:val="hybridMultilevel"/>
     <w:tmpl w:val="8676EE26"/>
@@ -2329,7 +2114,7 @@
       </w:pPr>
     </w:lvl>
   </w:abstractNum>
-  <w:abstractNum w:abstractNumId="3" w15:restartNumberingAfterBreak="0">
+  <w:abstractNum w:abstractNumId="3">
     <w:nsid w:val="484C498A"/>
     <w:multiLevelType w:val="hybridMultilevel"/>
     <w:tmpl w:val="9CE21720"/>
@@ -2415,7 +2200,7 @@
       </w:pPr>
     </w:lvl>
   </w:abstractNum>
-  <w:abstractNum w:abstractNumId="4" w15:restartNumberingAfterBreak="0">
+  <w:abstractNum w:abstractNumId="4">
     <w:nsid w:val="532866F6"/>
     <w:multiLevelType w:val="hybridMultilevel"/>
     <w:tmpl w:val="3992E548"/>
@@ -2501,7 +2286,7 @@
       </w:pPr>
     </w:lvl>
   </w:abstractNum>
-  <w:abstractNum w:abstractNumId="5" w15:restartNumberingAfterBreak="0">
+  <w:abstractNum w:abstractNumId="5">
     <w:nsid w:val="56611466"/>
     <w:multiLevelType w:val="hybridMultilevel"/>
     <w:tmpl w:val="BAD04D02"/>
@@ -2587,7 +2372,7 @@
       </w:pPr>
     </w:lvl>
   </w:abstractNum>
-  <w:abstractNum w:abstractNumId="6" w15:restartNumberingAfterBreak="0">
+  <w:abstractNum w:abstractNumId="6">
     <w:nsid w:val="6E3008AB"/>
     <w:multiLevelType w:val="hybridMultilevel"/>
     <w:tmpl w:val="0DFCE362"/>
@@ -2701,7 +2486,7 @@
 </file>
 
 <file path=word/styles.xml><?xml version="1.0" encoding="utf-8"?>
-<w:styles xmlns:mc="http://schemas.openxmlformats.org/markup-compatibility/2006" xmlns:r="http://schemas.openxmlformats.org/officeDocument/2006/relationships" xmlns:w="http://schemas.openxmlformats.org/wordprocessingml/2006/main" xmlns:w14="http://schemas.microsoft.com/office/word/2010/wordml" xmlns:w15="http://schemas.microsoft.com/office/word/2012/wordml" mc:Ignorable="w14 w15">
+<w:styles xmlns:mc="http://schemas.openxmlformats.org/markup-compatibility/2006" xmlns:r="http://schemas.openxmlformats.org/officeDocument/2006/relationships" xmlns:w="http://schemas.openxmlformats.org/wordprocessingml/2006/main" xmlns:w14="http://schemas.microsoft.com/office/word/2010/wordml" mc:Ignorable="w14">
   <w:docDefaults>
     <w:rPrDefault>
       <w:rPr>
@@ -2717,378 +2502,458 @@
       </w:pPr>
     </w:pPrDefault>
   </w:docDefaults>
-  <w:latentStyles w:defLockedState="0" w:defUIPriority="99" w:defSemiHidden="0" w:defUnhideWhenUsed="0" w:defQFormat="0" w:count="371">
-    <w:lsdException w:name="Normal" w:uiPriority="0" w:qFormat="1"/>
-    <w:lsdException w:name="heading 1" w:uiPriority="9" w:qFormat="1"/>
-    <w:lsdException w:name="heading 2" w:semiHidden="1" w:uiPriority="9" w:unhideWhenUsed="1" w:qFormat="1"/>
-    <w:lsdException w:name="heading 3" w:semiHidden="1" w:uiPriority="9" w:unhideWhenUsed="1" w:qFormat="1"/>
-    <w:lsdException w:name="heading 4" w:semiHidden="1" w:uiPriority="9" w:unhideWhenUsed="1" w:qFormat="1"/>
-    <w:lsdException w:name="heading 5" w:semiHidden="1" w:uiPriority="9" w:unhideWhenUsed="1" w:qFormat="1"/>
-    <w:lsdException w:name="heading 6" w:semiHidden="1" w:uiPriority="9" w:unhideWhenUsed="1" w:qFormat="1"/>
-    <w:lsdException w:name="heading 7" w:semiHidden="1" w:uiPriority="9" w:unhideWhenUsed="1" w:qFormat="1"/>
-    <w:lsdException w:name="heading 8" w:semiHidden="1" w:uiPriority="9" w:unhideWhenUsed="1" w:qFormat="1"/>
-    <w:lsdException w:name="heading 9" w:semiHidden="1" w:uiPriority="9" w:unhideWhenUsed="1" w:qFormat="1"/>
-    <w:lsdException w:name="index 1" w:semiHidden="1" w:unhideWhenUsed="1"/>
-    <w:lsdException w:name="index 2" w:semiHidden="1" w:unhideWhenUsed="1"/>
-    <w:lsdException w:name="index 3" w:semiHidden="1" w:unhideWhenUsed="1"/>
-    <w:lsdException w:name="index 4" w:semiHidden="1" w:unhideWhenUsed="1"/>
-    <w:lsdException w:name="index 5" w:semiHidden="1" w:unhideWhenUsed="1"/>
-    <w:lsdException w:name="index 6" w:semiHidden="1" w:unhideWhenUsed="1"/>
-    <w:lsdException w:name="index 7" w:semiHidden="1" w:unhideWhenUsed="1"/>
-    <w:lsdException w:name="index 8" w:semiHidden="1" w:unhideWhenUsed="1"/>
-    <w:lsdException w:name="index 9" w:semiHidden="1" w:unhideWhenUsed="1"/>
-    <w:lsdException w:name="toc 1" w:semiHidden="1" w:uiPriority="39" w:unhideWhenUsed="1"/>
-    <w:lsdException w:name="toc 2" w:semiHidden="1" w:uiPriority="39" w:unhideWhenUsed="1"/>
-    <w:lsdException w:name="toc 3" w:semiHidden="1" w:uiPriority="39" w:unhideWhenUsed="1"/>
-    <w:lsdException w:name="toc 4" w:semiHidden="1" w:uiPriority="39" w:unhideWhenUsed="1"/>
-    <w:lsdException w:name="toc 5" w:semiHidden="1" w:uiPriority="39" w:unhideWhenUsed="1"/>
-    <w:lsdException w:name="toc 6" w:semiHidden="1" w:uiPriority="39" w:unhideWhenUsed="1"/>
-    <w:lsdException w:name="toc 7" w:semiHidden="1" w:uiPriority="39" w:unhideWhenUsed="1"/>
-    <w:lsdException w:name="toc 8" w:semiHidden="1" w:uiPriority="39" w:unhideWhenUsed="1"/>
-    <w:lsdException w:name="toc 9" w:semiHidden="1" w:uiPriority="39" w:unhideWhenUsed="1"/>
-    <w:lsdException w:name="Normal Indent" w:semiHidden="1" w:unhideWhenUsed="1"/>
-    <w:lsdException w:name="footnote text" w:semiHidden="1" w:unhideWhenUsed="1"/>
-    <w:lsdException w:name="annotation text" w:semiHidden="1" w:unhideWhenUsed="1"/>
-    <w:lsdException w:name="header" w:semiHidden="1" w:unhideWhenUsed="1"/>
-    <w:lsdException w:name="footer" w:semiHidden="1" w:unhideWhenUsed="1"/>
-    <w:lsdException w:name="index heading" w:semiHidden="1" w:unhideWhenUsed="1"/>
-    <w:lsdException w:name="caption" w:semiHidden="1" w:uiPriority="35" w:unhideWhenUsed="1" w:qFormat="1"/>
-    <w:lsdException w:name="table of figures" w:semiHidden="1" w:unhideWhenUsed="1"/>
-    <w:lsdException w:name="envelope address" w:semiHidden="1" w:unhideWhenUsed="1"/>
-    <w:lsdException w:name="envelope return" w:semiHidden="1" w:unhideWhenUsed="1"/>
-    <w:lsdException w:name="footnote reference" w:semiHidden="1" w:unhideWhenUsed="1"/>
-    <w:lsdException w:name="annotation reference" w:semiHidden="1" w:unhideWhenUsed="1"/>
-    <w:lsdException w:name="line number" w:semiHidden="1" w:unhideWhenUsed="1"/>
-    <w:lsdException w:name="page number" w:semiHidden="1" w:unhideWhenUsed="1"/>
-    <w:lsdException w:name="endnote reference" w:semiHidden="1" w:unhideWhenUsed="1"/>
-    <w:lsdException w:name="endnote text" w:semiHidden="1" w:unhideWhenUsed="1"/>
-    <w:lsdException w:name="table of authorities" w:semiHidden="1" w:unhideWhenUsed="1"/>
-    <w:lsdException w:name="macro" w:semiHidden="1" w:unhideWhenUsed="1"/>
-    <w:lsdException w:name="toa heading" w:semiHidden="1" w:unhideWhenUsed="1"/>
-    <w:lsdException w:name="List" w:semiHidden="1" w:unhideWhenUsed="1"/>
-    <w:lsdException w:name="List Bullet" w:semiHidden="1" w:unhideWhenUsed="1"/>
-    <w:lsdException w:name="List Number" w:semiHidden="1" w:unhideWhenUsed="1"/>
-    <w:lsdException w:name="List 2" w:semiHidden="1" w:unhideWhenUsed="1"/>
-    <w:lsdException w:name="List 3" w:semiHidden="1" w:unhideWhenUsed="1"/>
-    <w:lsdException w:name="List 4" w:semiHidden="1" w:unhideWhenUsed="1"/>
-    <w:lsdException w:name="List 5" w:semiHidden="1" w:unhideWhenUsed="1"/>
-    <w:lsdException w:name="List Bullet 2" w:semiHidden="1" w:unhideWhenUsed="1"/>
-    <w:lsdException w:name="List Bullet 3" w:semiHidden="1" w:unhideWhenUsed="1"/>
-    <w:lsdException w:name="List Bullet 4" w:semiHidden="1" w:unhideWhenUsed="1"/>
-    <w:lsdException w:name="List Bullet 5" w:semiHidden="1" w:unhideWhenUsed="1"/>
-    <w:lsdException w:name="List Number 2" w:semiHidden="1" w:unhideWhenUsed="1"/>
-    <w:lsdException w:name="List Number 3" w:semiHidden="1" w:unhideWhenUsed="1"/>
-    <w:lsdException w:name="List Number 4" w:semiHidden="1" w:unhideWhenUsed="1"/>
-    <w:lsdException w:name="List Number 5" w:semiHidden="1" w:unhideWhenUsed="1"/>
-    <w:lsdException w:name="Title" w:uiPriority="10" w:qFormat="1"/>
-    <w:lsdException w:name="Closing" w:semiHidden="1" w:unhideWhenUsed="1"/>
-    <w:lsdException w:name="Signature" w:semiHidden="1" w:unhideWhenUsed="1"/>
-    <w:lsdException w:name="Default Paragraph Font" w:semiHidden="1" w:uiPriority="1" w:unhideWhenUsed="1"/>
-    <w:lsdException w:name="Body Text" w:semiHidden="1" w:unhideWhenUsed="1"/>
-    <w:lsdException w:name="Body Text Indent" w:semiHidden="1" w:unhideWhenUsed="1"/>
-    <w:lsdException w:name="List Continue" w:semiHidden="1" w:unhideWhenUsed="1"/>
-    <w:lsdException w:name="List Continue 2" w:semiHidden="1" w:unhideWhenUsed="1"/>
-    <w:lsdException w:name="List Continue 3" w:semiHidden="1" w:unhideWhenUsed="1"/>
-    <w:lsdException w:name="List Continue 4" w:semiHidden="1" w:unhideWhenUsed="1"/>
-    <w:lsdException w:name="List Continue 5" w:semiHidden="1" w:unhideWhenUsed="1"/>
-    <w:lsdException w:name="Message Header" w:semiHidden="1" w:unhideWhenUsed="1"/>
-    <w:lsdException w:name="Subtitle" w:uiPriority="11" w:qFormat="1"/>
-    <w:lsdException w:name="Salutation" w:semiHidden="1" w:unhideWhenUsed="1"/>
-    <w:lsdException w:name="Date" w:semiHidden="1" w:unhideWhenUsed="1"/>
-    <w:lsdException w:name="Body Text First Indent" w:semiHidden="1" w:unhideWhenUsed="1"/>
-    <w:lsdException w:name="Body Text First Indent 2" w:semiHidden="1" w:unhideWhenUsed="1"/>
-    <w:lsdException w:name="Note Heading" w:semiHidden="1" w:unhideWhenUsed="1"/>
-    <w:lsdException w:name="Body Text 2" w:semiHidden="1" w:unhideWhenUsed="1"/>
-    <w:lsdException w:name="Body Text 3" w:semiHidden="1" w:unhideWhenUsed="1"/>
-    <w:lsdException w:name="Body Text Indent 2" w:semiHidden="1" w:unhideWhenUsed="1"/>
-    <w:lsdException w:name="Body Text Indent 3" w:semiHidden="1" w:unhideWhenUsed="1"/>
-    <w:lsdException w:name="Block Text" w:semiHidden="1" w:unhideWhenUsed="1"/>
-    <w:lsdException w:name="Hyperlink" w:semiHidden="1" w:unhideWhenUsed="1"/>
-    <w:lsdException w:name="FollowedHyperlink" w:semiHidden="1" w:unhideWhenUsed="1"/>
-    <w:lsdException w:name="Strong" w:uiPriority="22" w:qFormat="1"/>
-    <w:lsdException w:name="Emphasis" w:uiPriority="20" w:qFormat="1"/>
-    <w:lsdException w:name="Document Map" w:semiHidden="1" w:unhideWhenUsed="1"/>
-    <w:lsdException w:name="Plain Text" w:semiHidden="1" w:unhideWhenUsed="1"/>
-    <w:lsdException w:name="E-mail Signature" w:semiHidden="1" w:unhideWhenUsed="1"/>
-    <w:lsdException w:name="HTML Top of Form" w:semiHidden="1" w:unhideWhenUsed="1"/>
-    <w:lsdException w:name="HTML Bottom of Form" w:semiHidden="1" w:unhideWhenUsed="1"/>
-    <w:lsdException w:name="Normal (Web)" w:semiHidden="1" w:unhideWhenUsed="1"/>
-    <w:lsdException w:name="HTML Acronym" w:semiHidden="1" w:unhideWhenUsed="1"/>
-    <w:lsdException w:name="HTML Address" w:semiHidden="1" w:unhideWhenUsed="1"/>
-    <w:lsdException w:name="HTML Cite" w:semiHidden="1" w:unhideWhenUsed="1"/>
-    <w:lsdException w:name="HTML Code" w:semiHidden="1" w:unhideWhenUsed="1"/>
-    <w:lsdException w:name="HTML Definition" w:semiHidden="1" w:unhideWhenUsed="1"/>
-    <w:lsdException w:name="HTML Keyboard" w:semiHidden="1" w:unhideWhenUsed="1"/>
-    <w:lsdException w:name="HTML Preformatted" w:semiHidden="1" w:unhideWhenUsed="1"/>
-    <w:lsdException w:name="HTML Sample" w:semiHidden="1" w:unhideWhenUsed="1"/>
-    <w:lsdException w:name="HTML Typewriter" w:semiHidden="1" w:unhideWhenUsed="1"/>
-    <w:lsdException w:name="HTML Variable" w:semiHidden="1" w:unhideWhenUsed="1"/>
-    <w:lsdException w:name="Normal Table" w:semiHidden="1" w:unhideWhenUsed="1"/>
-    <w:lsdException w:name="annotation subject" w:semiHidden="1" w:unhideWhenUsed="1"/>
-    <w:lsdException w:name="No List" w:semiHidden="1" w:unhideWhenUsed="1"/>
-    <w:lsdException w:name="Outline List 1" w:semiHidden="1" w:unhideWhenUsed="1"/>
-    <w:lsdException w:name="Outline List 2" w:semiHidden="1" w:unhideWhenUsed="1"/>
-    <w:lsdException w:name="Outline List 3" w:semiHidden="1" w:unhideWhenUsed="1"/>
-    <w:lsdException w:name="Table Simple 1" w:semiHidden="1" w:unhideWhenUsed="1"/>
-    <w:lsdException w:name="Table Simple 2" w:semiHidden="1" w:unhideWhenUsed="1"/>
-    <w:lsdException w:name="Table Simple 3" w:semiHidden="1" w:unhideWhenUsed="1"/>
-    <w:lsdException w:name="Table Classic 1" w:semiHidden="1" w:unhideWhenUsed="1"/>
-    <w:lsdException w:name="Table Classic 2" w:semiHidden="1" w:unhideWhenUsed="1"/>
-    <w:lsdException w:name="Table Classic 3" w:semiHidden="1" w:unhideWhenUsed="1"/>
-    <w:lsdException w:name="Table Classic 4" w:semiHidden="1" w:unhideWhenUsed="1"/>
-    <w:lsdException w:name="Table Colorful 1" w:semiHidden="1" w:unhideWhenUsed="1"/>
-    <w:lsdException w:name="Table Colorful 2" w:semiHidden="1" w:unhideWhenUsed="1"/>
-    <w:lsdException w:name="Table Colorful 3" w:semiHidden="1" w:unhideWhenUsed="1"/>
-    <w:lsdException w:name="Table Columns 1" w:semiHidden="1" w:unhideWhenUsed="1"/>
-    <w:lsdException w:name="Table Columns 2" w:semiHidden="1" w:unhideWhenUsed="1"/>
-    <w:lsdException w:name="Table Columns 3" w:semiHidden="1" w:unhideWhenUsed="1"/>
-    <w:lsdException w:name="Table Columns 4" w:semiHidden="1" w:unhideWhenUsed="1"/>
-    <w:lsdException w:name="Table Columns 5" w:semiHidden="1" w:unhideWhenUsed="1"/>
-    <w:lsdException w:name="Table Grid 1" w:semiHidden="1" w:unhideWhenUsed="1"/>
-    <w:lsdException w:name="Table Grid 2" w:semiHidden="1" w:unhideWhenUsed="1"/>
-    <w:lsdException w:name="Table Grid 3" w:semiHidden="1" w:unhideWhenUsed="1"/>
-    <w:lsdException w:name="Table Grid 4" w:semiHidden="1" w:unhideWhenUsed="1"/>
-    <w:lsdException w:name="Table Grid 5" w:semiHidden="1" w:unhideWhenUsed="1"/>
-    <w:lsdException w:name="Table Grid 6" w:semiHidden="1" w:unhideWhenUsed="1"/>
-    <w:lsdException w:name="Table Grid 7" w:semiHidden="1" w:unhideWhenUsed="1"/>
-    <w:lsdException w:name="Table Grid 8" w:semiHidden="1" w:unhideWhenUsed="1"/>
-    <w:lsdException w:name="Table List 1" w:semiHidden="1" w:unhideWhenUsed="1"/>
-    <w:lsdException w:name="Table List 2" w:semiHidden="1" w:unhideWhenUsed="1"/>
-    <w:lsdException w:name="Table List 3" w:semiHidden="1" w:unhideWhenUsed="1"/>
-    <w:lsdException w:name="Table List 4" w:semiHidden="1" w:unhideWhenUsed="1"/>
-    <w:lsdException w:name="Table List 5" w:semiHidden="1" w:unhideWhenUsed="1"/>
-    <w:lsdException w:name="Table List 6" w:semiHidden="1" w:unhideWhenUsed="1"/>
-    <w:lsdException w:name="Table List 7" w:semiHidden="1" w:unhideWhenUsed="1"/>
-    <w:lsdException w:name="Table List 8" w:semiHidden="1" w:unhideWhenUsed="1"/>
-    <w:lsdException w:name="Table 3D effects 1" w:semiHidden="1" w:unhideWhenUsed="1"/>
-    <w:lsdException w:name="Table 3D effects 2" w:semiHidden="1" w:unhideWhenUsed="1"/>
-    <w:lsdException w:name="Table 3D effects 3" w:semiHidden="1" w:unhideWhenUsed="1"/>
-    <w:lsdException w:name="Table Contemporary" w:semiHidden="1" w:unhideWhenUsed="1"/>
-    <w:lsdException w:name="Table Elegant" w:semiHidden="1" w:unhideWhenUsed="1"/>
-    <w:lsdException w:name="Table Professional" w:semiHidden="1" w:unhideWhenUsed="1"/>
-    <w:lsdException w:name="Table Subtle 1" w:semiHidden="1" w:unhideWhenUsed="1"/>
-    <w:lsdException w:name="Table Subtle 2" w:semiHidden="1" w:unhideWhenUsed="1"/>
-    <w:lsdException w:name="Table Web 1" w:semiHidden="1" w:unhideWhenUsed="1"/>
-    <w:lsdException w:name="Table Web 2" w:semiHidden="1" w:unhideWhenUsed="1"/>
-    <w:lsdException w:name="Table Web 3" w:semiHidden="1" w:unhideWhenUsed="1"/>
-    <w:lsdException w:name="Balloon Text" w:semiHidden="1" w:unhideWhenUsed="1"/>
-    <w:lsdException w:name="Table Grid" w:uiPriority="39"/>
-    <w:lsdException w:name="Table Theme" w:semiHidden="1" w:unhideWhenUsed="1"/>
-    <w:lsdException w:name="Placeholder Text" w:semiHidden="1"/>
-    <w:lsdException w:name="No Spacing" w:uiPriority="1" w:qFormat="1"/>
-    <w:lsdException w:name="Light Shading" w:uiPriority="60"/>
-    <w:lsdException w:name="Light List" w:uiPriority="61"/>
-    <w:lsdException w:name="Light Grid" w:uiPriority="62"/>
-    <w:lsdException w:name="Medium Shading 1" w:uiPriority="63"/>
-    <w:lsdException w:name="Medium Shading 2" w:uiPriority="64"/>
-    <w:lsdException w:name="Medium List 1" w:uiPriority="65"/>
-    <w:lsdException w:name="Medium List 2" w:uiPriority="66"/>
-    <w:lsdException w:name="Medium Grid 1" w:uiPriority="67"/>
-    <w:lsdException w:name="Medium Grid 2" w:uiPriority="68"/>
-    <w:lsdException w:name="Medium Grid 3" w:uiPriority="69"/>
-    <w:lsdException w:name="Dark List" w:uiPriority="70"/>
-    <w:lsdException w:name="Colorful Shading" w:uiPriority="71"/>
-    <w:lsdException w:name="Colorful List" w:uiPriority="72"/>
-    <w:lsdException w:name="Colorful Grid" w:uiPriority="73"/>
-    <w:lsdException w:name="Light Shading Accent 1" w:uiPriority="60"/>
-    <w:lsdException w:name="Light List Accent 1" w:uiPriority="61"/>
-    <w:lsdException w:name="Light Grid Accent 1" w:uiPriority="62"/>
-    <w:lsdException w:name="Medium Shading 1 Accent 1" w:uiPriority="63"/>
-    <w:lsdException w:name="Medium Shading 2 Accent 1" w:uiPriority="64"/>
-    <w:lsdException w:name="Medium List 1 Accent 1" w:uiPriority="65"/>
-    <w:lsdException w:name="Revision" w:semiHidden="1"/>
-    <w:lsdException w:name="List Paragraph" w:uiPriority="34" w:qFormat="1"/>
-    <w:lsdException w:name="Quote" w:uiPriority="29" w:qFormat="1"/>
-    <w:lsdException w:name="Intense Quote" w:uiPriority="30" w:qFormat="1"/>
-    <w:lsdException w:name="Medium List 2 Accent 1" w:uiPriority="66"/>
-    <w:lsdException w:name="Medium Grid 1 Accent 1" w:uiPriority="67"/>
-    <w:lsdException w:name="Medium Grid 2 Accent 1" w:uiPriority="68"/>
-    <w:lsdException w:name="Medium Grid 3 Accent 1" w:uiPriority="69"/>
-    <w:lsdException w:name="Dark List Accent 1" w:uiPriority="70"/>
-    <w:lsdException w:name="Colorful Shading Accent 1" w:uiPriority="71"/>
-    <w:lsdException w:name="Colorful List Accent 1" w:uiPriority="72"/>
-    <w:lsdException w:name="Colorful Grid Accent 1" w:uiPriority="73"/>
-    <w:lsdException w:name="Light Shading Accent 2" w:uiPriority="60"/>
-    <w:lsdException w:name="Light List Accent 2" w:uiPriority="61"/>
-    <w:lsdException w:name="Light Grid Accent 2" w:uiPriority="62"/>
-    <w:lsdException w:name="Medium Shading 1 Accent 2" w:uiPriority="63"/>
-    <w:lsdException w:name="Medium Shading 2 Accent 2" w:uiPriority="64"/>
-    <w:lsdException w:name="Medium List 1 Accent 2" w:uiPriority="65"/>
-    <w:lsdException w:name="Medium List 2 Accent 2" w:uiPriority="66"/>
-    <w:lsdException w:name="Medium Grid 1 Accent 2" w:uiPriority="67"/>
-    <w:lsdException w:name="Medium Grid 2 Accent 2" w:uiPriority="68"/>
-    <w:lsdException w:name="Medium Grid 3 Accent 2" w:uiPriority="69"/>
-    <w:lsdException w:name="Dark List Accent 2" w:uiPriority="70"/>
-    <w:lsdException w:name="Colorful Shading Accent 2" w:uiPriority="71"/>
-    <w:lsdException w:name="Colorful List Accent 2" w:uiPriority="72"/>
-    <w:lsdException w:name="Colorful Grid Accent 2" w:uiPriority="73"/>
-    <w:lsdException w:name="Light Shading Accent 3" w:uiPriority="60"/>
-    <w:lsdException w:name="Light List Accent 3" w:uiPriority="61"/>
-    <w:lsdException w:name="Light Grid Accent 3" w:uiPriority="62"/>
-    <w:lsdException w:name="Medium Shading 1 Accent 3" w:uiPriority="63"/>
-    <w:lsdException w:name="Medium Shading 2 Accent 3" w:uiPriority="64"/>
-    <w:lsdException w:name="Medium List 1 Accent 3" w:uiPriority="65"/>
-    <w:lsdException w:name="Medium List 2 Accent 3" w:uiPriority="66"/>
-    <w:lsdException w:name="Medium Grid 1 Accent 3" w:uiPriority="67"/>
-    <w:lsdException w:name="Medium Grid 2 Accent 3" w:uiPriority="68"/>
-    <w:lsdException w:name="Medium Grid 3 Accent 3" w:uiPriority="69"/>
-    <w:lsdException w:name="Dark List Accent 3" w:uiPriority="70"/>
-    <w:lsdException w:name="Colorful Shading Accent 3" w:uiPriority="71"/>
-    <w:lsdException w:name="Colorful List Accent 3" w:uiPriority="72"/>
-    <w:lsdException w:name="Colorful Grid Accent 3" w:uiPriority="73"/>
-    <w:lsdException w:name="Light Shading Accent 4" w:uiPriority="60"/>
-    <w:lsdException w:name="Light List Accent 4" w:uiPriority="61"/>
-    <w:lsdException w:name="Light Grid Accent 4" w:uiPriority="62"/>
-    <w:lsdException w:name="Medium Shading 1 Accent 4" w:uiPriority="63"/>
-    <w:lsdException w:name="Medium Shading 2 Accent 4" w:uiPriority="64"/>
-    <w:lsdException w:name="Medium List 1 Accent 4" w:uiPriority="65"/>
-    <w:lsdException w:name="Medium List 2 Accent 4" w:uiPriority="66"/>
-    <w:lsdException w:name="Medium Grid 1 Accent 4" w:uiPriority="67"/>
-    <w:lsdException w:name="Medium Grid 2 Accent 4" w:uiPriority="68"/>
-    <w:lsdException w:name="Medium Grid 3 Accent 4" w:uiPriority="69"/>
-    <w:lsdException w:name="Dark List Accent 4" w:uiPriority="70"/>
-    <w:lsdException w:name="Colorful Shading Accent 4" w:uiPriority="71"/>
-    <w:lsdException w:name="Colorful List Accent 4" w:uiPriority="72"/>
-    <w:lsdException w:name="Colorful Grid Accent 4" w:uiPriority="73"/>
-    <w:lsdException w:name="Light Shading Accent 5" w:uiPriority="60"/>
-    <w:lsdException w:name="Light List Accent 5" w:uiPriority="61"/>
-    <w:lsdException w:name="Light Grid Accent 5" w:uiPriority="62"/>
-    <w:lsdException w:name="Medium Shading 1 Accent 5" w:uiPriority="63"/>
-    <w:lsdException w:name="Medium Shading 2 Accent 5" w:uiPriority="64"/>
-    <w:lsdException w:name="Medium List 1 Accent 5" w:uiPriority="65"/>
-    <w:lsdException w:name="Medium List 2 Accent 5" w:uiPriority="66"/>
-    <w:lsdException w:name="Medium Grid 1 Accent 5" w:uiPriority="67"/>
-    <w:lsdException w:name="Medium Grid 2 Accent 5" w:uiPriority="68"/>
-    <w:lsdException w:name="Medium Grid 3 Accent 5" w:uiPriority="69"/>
-    <w:lsdException w:name="Dark List Accent 5" w:uiPriority="70"/>
-    <w:lsdException w:name="Colorful Shading Accent 5" w:uiPriority="71"/>
-    <w:lsdException w:name="Colorful List Accent 5" w:uiPriority="72"/>
-    <w:lsdException w:name="Colorful Grid Accent 5" w:uiPriority="73"/>
-    <w:lsdException w:name="Light Shading Accent 6" w:uiPriority="60"/>
-    <w:lsdException w:name="Light List Accent 6" w:uiPriority="61"/>
-    <w:lsdException w:name="Light Grid Accent 6" w:uiPriority="62"/>
-    <w:lsdException w:name="Medium Shading 1 Accent 6" w:uiPriority="63"/>
-    <w:lsdException w:name="Medium Shading 2 Accent 6" w:uiPriority="64"/>
-    <w:lsdException w:name="Medium List 1 Accent 6" w:uiPriority="65"/>
-    <w:lsdException w:name="Medium List 2 Accent 6" w:uiPriority="66"/>
-    <w:lsdException w:name="Medium Grid 1 Accent 6" w:uiPriority="67"/>
-    <w:lsdException w:name="Medium Grid 2 Accent 6" w:uiPriority="68"/>
-    <w:lsdException w:name="Medium Grid 3 Accent 6" w:uiPriority="69"/>
-    <w:lsdException w:name="Dark List Accent 6" w:uiPriority="70"/>
-    <w:lsdException w:name="Colorful Shading Accent 6" w:uiPriority="71"/>
-    <w:lsdException w:name="Colorful List Accent 6" w:uiPriority="72"/>
-    <w:lsdException w:name="Colorful Grid Accent 6" w:uiPriority="73"/>
-    <w:lsdException w:name="Subtle Emphasis" w:uiPriority="19" w:qFormat="1"/>
-    <w:lsdException w:name="Intense Emphasis" w:uiPriority="21" w:qFormat="1"/>
-    <w:lsdException w:name="Subtle Reference" w:uiPriority="31" w:qFormat="1"/>
-    <w:lsdException w:name="Intense Reference" w:uiPriority="32" w:qFormat="1"/>
-    <w:lsdException w:name="Book Title" w:uiPriority="33" w:qFormat="1"/>
-    <w:lsdException w:name="Bibliography" w:semiHidden="1" w:uiPriority="37" w:unhideWhenUsed="1"/>
-    <w:lsdException w:name="TOC Heading" w:semiHidden="1" w:uiPriority="39" w:unhideWhenUsed="1" w:qFormat="1"/>
-    <w:lsdException w:name="Plain Table 1" w:uiPriority="41"/>
-    <w:lsdException w:name="Plain Table 2" w:uiPriority="42"/>
-    <w:lsdException w:name="Plain Table 3" w:uiPriority="43"/>
-    <w:lsdException w:name="Plain Table 4" w:uiPriority="44"/>
-    <w:lsdException w:name="Plain Table 5" w:uiPriority="45"/>
-    <w:lsdException w:name="Grid Table Light" w:uiPriority="40"/>
-    <w:lsdException w:name="Grid Table 1 Light" w:uiPriority="46"/>
-    <w:lsdException w:name="Grid Table 2" w:uiPriority="47"/>
-    <w:lsdException w:name="Grid Table 3" w:uiPriority="48"/>
-    <w:lsdException w:name="Grid Table 4" w:uiPriority="49"/>
-    <w:lsdException w:name="Grid Table 5 Dark" w:uiPriority="50"/>
-    <w:lsdException w:name="Grid Table 6 Colorful" w:uiPriority="51"/>
-    <w:lsdException w:name="Grid Table 7 Colorful" w:uiPriority="52"/>
-    <w:lsdException w:name="Grid Table 1 Light Accent 1" w:uiPriority="46"/>
-    <w:lsdException w:name="Grid Table 2 Accent 1" w:uiPriority="47"/>
-    <w:lsdException w:name="Grid Table 3 Accent 1" w:uiPriority="48"/>
-    <w:lsdException w:name="Grid Table 4 Accent 1" w:uiPriority="49"/>
-    <w:lsdException w:name="Grid Table 5 Dark Accent 1" w:uiPriority="50"/>
-    <w:lsdException w:name="Grid Table 6 Colorful Accent 1" w:uiPriority="51"/>
-    <w:lsdException w:name="Grid Table 7 Colorful Accent 1" w:uiPriority="52"/>
-    <w:lsdException w:name="Grid Table 1 Light Accent 2" w:uiPriority="46"/>
-    <w:lsdException w:name="Grid Table 2 Accent 2" w:uiPriority="47"/>
-    <w:lsdException w:name="Grid Table 3 Accent 2" w:uiPriority="48"/>
-    <w:lsdException w:name="Grid Table 4 Accent 2" w:uiPriority="49"/>
-    <w:lsdException w:name="Grid Table 5 Dark Accent 2" w:uiPriority="50"/>
-    <w:lsdException w:name="Grid Table 6 Colorful Accent 2" w:uiPriority="51"/>
-    <w:lsdException w:name="Grid Table 7 Colorful Accent 2" w:uiPriority="52"/>
-    <w:lsdException w:name="Grid Table 1 Light Accent 3" w:uiPriority="46"/>
-    <w:lsdException w:name="Grid Table 2 Accent 3" w:uiPriority="47"/>
-    <w:lsdException w:name="Grid Table 3 Accent 3" w:uiPriority="48"/>
-    <w:lsdException w:name="Grid Table 4 Accent 3" w:uiPriority="49"/>
-    <w:lsdException w:name="Grid Table 5 Dark Accent 3" w:uiPriority="50"/>
-    <w:lsdException w:name="Grid Table 6 Colorful Accent 3" w:uiPriority="51"/>
-    <w:lsdException w:name="Grid Table 7 Colorful Accent 3" w:uiPriority="52"/>
-    <w:lsdException w:name="Grid Table 1 Light Accent 4" w:uiPriority="46"/>
-    <w:lsdException w:name="Grid Table 2 Accent 4" w:uiPriority="47"/>
-    <w:lsdException w:name="Grid Table 3 Accent 4" w:uiPriority="48"/>
-    <w:lsdException w:name="Grid Table 4 Accent 4" w:uiPriority="49"/>
-    <w:lsdException w:name="Grid Table 5 Dark Accent 4" w:uiPriority="50"/>
-    <w:lsdException w:name="Grid Table 6 Colorful Accent 4" w:uiPriority="51"/>
-    <w:lsdException w:name="Grid Table 7 Colorful Accent 4" w:uiPriority="52"/>
-    <w:lsdException w:name="Grid Table 1 Light Accent 5" w:uiPriority="46"/>
-    <w:lsdException w:name="Grid Table 2 Accent 5" w:uiPriority="47"/>
-    <w:lsdException w:name="Grid Table 3 Accent 5" w:uiPriority="48"/>
-    <w:lsdException w:name="Grid Table 4 Accent 5" w:uiPriority="49"/>
-    <w:lsdException w:name="Grid Table 5 Dark Accent 5" w:uiPriority="50"/>
-    <w:lsdException w:name="Grid Table 6 Colorful Accent 5" w:uiPriority="51"/>
-    <w:lsdException w:name="Grid Table 7 Colorful Accent 5" w:uiPriority="52"/>
-    <w:lsdException w:name="Grid Table 1 Light Accent 6" w:uiPriority="46"/>
-    <w:lsdException w:name="Grid Table 2 Accent 6" w:uiPriority="47"/>
-    <w:lsdException w:name="Grid Table 3 Accent 6" w:uiPriority="48"/>
-    <w:lsdException w:name="Grid Table 4 Accent 6" w:uiPriority="49"/>
-    <w:lsdException w:name="Grid Table 5 Dark Accent 6" w:uiPriority="50"/>
-    <w:lsdException w:name="Grid Table 6 Colorful Accent 6" w:uiPriority="51"/>
-    <w:lsdException w:name="Grid Table 7 Colorful Accent 6" w:uiPriority="52"/>
-    <w:lsdException w:name="List Table 1 Light" w:uiPriority="46"/>
-    <w:lsdException w:name="List Table 2" w:uiPriority="47"/>
-    <w:lsdException w:name="List Table 3" w:uiPriority="48"/>
-    <w:lsdException w:name="List Table 4" w:uiPriority="49"/>
-    <w:lsdException w:name="List Table 5 Dark" w:uiPriority="50"/>
-    <w:lsdException w:name="List Table 6 Colorful" w:uiPriority="51"/>
-    <w:lsdException w:name="List Table 7 Colorful" w:uiPriority="52"/>
-    <w:lsdException w:name="List Table 1 Light Accent 1" w:uiPriority="46"/>
-    <w:lsdException w:name="List Table 2 Accent 1" w:uiPriority="47"/>
-    <w:lsdException w:name="List Table 3 Accent 1" w:uiPriority="48"/>
-    <w:lsdException w:name="List Table 4 Accent 1" w:uiPriority="49"/>
-    <w:lsdException w:name="List Table 5 Dark Accent 1" w:uiPriority="50"/>
-    <w:lsdException w:name="List Table 6 Colorful Accent 1" w:uiPriority="51"/>
-    <w:lsdException w:name="List Table 7 Colorful Accent 1" w:uiPriority="52"/>
-    <w:lsdException w:name="List Table 1 Light Accent 2" w:uiPriority="46"/>
-    <w:lsdException w:name="List Table 2 Accent 2" w:uiPriority="47"/>
-    <w:lsdException w:name="List Table 3 Accent 2" w:uiPriority="48"/>
-    <w:lsdException w:name="List Table 4 Accent 2" w:uiPriority="49"/>
-    <w:lsdException w:name="List Table 5 Dark Accent 2" w:uiPriority="50"/>
-    <w:lsdException w:name="List Table 6 Colorful Accent 2" w:uiPriority="51"/>
-    <w:lsdException w:name="List Table 7 Colorful Accent 2" w:uiPriority="52"/>
-    <w:lsdException w:name="List Table 1 Light Accent 3" w:uiPriority="46"/>
-    <w:lsdException w:name="List Table 2 Accent 3" w:uiPriority="47"/>
-    <w:lsdException w:name="List Table 3 Accent 3" w:uiPriority="48"/>
-    <w:lsdException w:name="List Table 4 Accent 3" w:uiPriority="49"/>
-    <w:lsdException w:name="List Table 5 Dark Accent 3" w:uiPriority="50"/>
-    <w:lsdException w:name="List Table 6 Colorful Accent 3" w:uiPriority="51"/>
-    <w:lsdException w:name="List Table 7 Colorful Accent 3" w:uiPriority="52"/>
-    <w:lsdException w:name="List Table 1 Light Accent 4" w:uiPriority="46"/>
-    <w:lsdException w:name="List Table 2 Accent 4" w:uiPriority="47"/>
-    <w:lsdException w:name="List Table 3 Accent 4" w:uiPriority="48"/>
-    <w:lsdException w:name="List Table 4 Accent 4" w:uiPriority="49"/>
-    <w:lsdException w:name="List Table 5 Dark Accent 4" w:uiPriority="50"/>
-    <w:lsdException w:name="List Table 6 Colorful Accent 4" w:uiPriority="51"/>
-    <w:lsdException w:name="List Table 7 Colorful Accent 4" w:uiPriority="52"/>
-    <w:lsdException w:name="List Table 1 Light Accent 5" w:uiPriority="46"/>
-    <w:lsdException w:name="List Table 2 Accent 5" w:uiPriority="47"/>
-    <w:lsdException w:name="List Table 3 Accent 5" w:uiPriority="48"/>
-    <w:lsdException w:name="List Table 4 Accent 5" w:uiPriority="49"/>
-    <w:lsdException w:name="List Table 5 Dark Accent 5" w:uiPriority="50"/>
-    <w:lsdException w:name="List Table 6 Colorful Accent 5" w:uiPriority="51"/>
-    <w:lsdException w:name="List Table 7 Colorful Accent 5" w:uiPriority="52"/>
-    <w:lsdException w:name="List Table 1 Light Accent 6" w:uiPriority="46"/>
-    <w:lsdException w:name="List Table 2 Accent 6" w:uiPriority="47"/>
-    <w:lsdException w:name="List Table 3 Accent 6" w:uiPriority="48"/>
-    <w:lsdException w:name="List Table 4 Accent 6" w:uiPriority="49"/>
-    <w:lsdException w:name="List Table 5 Dark Accent 6" w:uiPriority="50"/>
-    <w:lsdException w:name="List Table 6 Colorful Accent 6" w:uiPriority="51"/>
-    <w:lsdException w:name="List Table 7 Colorful Accent 6" w:uiPriority="52"/>
+  <w:latentStyles w:defLockedState="0" w:defUIPriority="99" w:defSemiHidden="1" w:defUnhideWhenUsed="1" w:defQFormat="0" w:count="267">
+    <w:lsdException w:name="Normal" w:semiHidden="0" w:uiPriority="0" w:unhideWhenUsed="0" w:qFormat="1"/>
+    <w:lsdException w:name="heading 1" w:semiHidden="0" w:uiPriority="9" w:unhideWhenUsed="0" w:qFormat="1"/>
+    <w:lsdException w:name="heading 2" w:uiPriority="9" w:qFormat="1"/>
+    <w:lsdException w:name="heading 3" w:uiPriority="9" w:qFormat="1"/>
+    <w:lsdException w:name="heading 4" w:uiPriority="9" w:qFormat="1"/>
+    <w:lsdException w:name="heading 5" w:uiPriority="9" w:qFormat="1"/>
+    <w:lsdException w:name="heading 6" w:uiPriority="9" w:qFormat="1"/>
+    <w:lsdException w:name="heading 7" w:uiPriority="9" w:qFormat="1"/>
+    <w:lsdException w:name="heading 8" w:uiPriority="9" w:qFormat="1"/>
+    <w:lsdException w:name="heading 9" w:uiPriority="9" w:qFormat="1"/>
+    <w:lsdException w:name="toc 1" w:uiPriority="39"/>
+    <w:lsdException w:name="toc 2" w:uiPriority="39"/>
+    <w:lsdException w:name="toc 3" w:uiPriority="39"/>
+    <w:lsdException w:name="toc 4" w:uiPriority="39"/>
+    <w:lsdException w:name="toc 5" w:uiPriority="39"/>
+    <w:lsdException w:name="toc 6" w:uiPriority="39"/>
+    <w:lsdException w:name="toc 7" w:uiPriority="39"/>
+    <w:lsdException w:name="toc 8" w:uiPriority="39"/>
+    <w:lsdException w:name="toc 9" w:uiPriority="39"/>
+    <w:lsdException w:name="caption" w:uiPriority="35" w:qFormat="1"/>
+    <w:lsdException w:name="Title" w:semiHidden="0" w:uiPriority="10" w:unhideWhenUsed="0" w:qFormat="1"/>
+    <w:lsdException w:name="Default Paragraph Font" w:uiPriority="1"/>
+    <w:lsdException w:name="Subtitle" w:semiHidden="0" w:uiPriority="11" w:unhideWhenUsed="0" w:qFormat="1"/>
+    <w:lsdException w:name="Strong" w:semiHidden="0" w:uiPriority="22" w:unhideWhenUsed="0" w:qFormat="1"/>
+    <w:lsdException w:name="Emphasis" w:semiHidden="0" w:uiPriority="20" w:unhideWhenUsed="0" w:qFormat="1"/>
+    <w:lsdException w:name="Table Grid" w:semiHidden="0" w:uiPriority="39" w:unhideWhenUsed="0"/>
+    <w:lsdException w:name="Placeholder Text" w:unhideWhenUsed="0"/>
+    <w:lsdException w:name="No Spacing" w:semiHidden="0" w:uiPriority="1" w:unhideWhenUsed="0" w:qFormat="1"/>
+    <w:lsdException w:name="Light Shading" w:semiHidden="0" w:uiPriority="60" w:unhideWhenUsed="0"/>
+    <w:lsdException w:name="Light List" w:semiHidden="0" w:uiPriority="61" w:unhideWhenUsed="0"/>
+    <w:lsdException w:name="Light Grid" w:semiHidden="0" w:uiPriority="62" w:unhideWhenUsed="0"/>
+    <w:lsdException w:name="Medium Shading 1" w:semiHidden="0" w:uiPriority="63" w:unhideWhenUsed="0"/>
+    <w:lsdException w:name="Medium Shading 2" w:semiHidden="0" w:uiPriority="64" w:unhideWhenUsed="0"/>
+    <w:lsdException w:name="Medium List 1" w:semiHidden="0" w:uiPriority="65" w:unhideWhenUsed="0"/>
+    <w:lsdException w:name="Medium List 2" w:semiHidden="0" w:uiPriority="66" w:unhideWhenUsed="0"/>
+    <w:lsdException w:name="Medium Grid 1" w:semiHidden="0" w:uiPriority="67" w:unhideWhenUsed="0"/>
+    <w:lsdException w:name="Medium Grid 2" w:semiHidden="0" w:uiPriority="68" w:unhideWhenUsed="0"/>
+    <w:lsdException w:name="Medium Grid 3" w:semiHidden="0" w:uiPriority="69" w:unhideWhenUsed="0"/>
+    <w:lsdException w:name="Dark List" w:semiHidden="0" w:uiPriority="70" w:unhideWhenUsed="0"/>
+    <w:lsdException w:name="Colorful Shading" w:semiHidden="0" w:uiPriority="71" w:unhideWhenUsed="0"/>
+    <w:lsdException w:name="Colorful List" w:semiHidden="0" w:uiPriority="72" w:unhideWhenUsed="0"/>
+    <w:lsdException w:name="Colorful Grid" w:semiHidden="0" w:uiPriority="73" w:unhideWhenUsed="0"/>
+    <w:lsdException w:name="Light Shading Accent 1" w:semiHidden="0" w:uiPriority="60" w:unhideWhenUsed="0"/>
+    <w:lsdException w:name="Light List Accent 1" w:semiHidden="0" w:uiPriority="61" w:unhideWhenUsed="0"/>
+    <w:lsdException w:name="Light Grid Accent 1" w:semiHidden="0" w:uiPriority="62" w:unhideWhenUsed="0"/>
+    <w:lsdException w:name="Medium Shading 1 Accent 1" w:semiHidden="0" w:uiPriority="63" w:unhideWhenUsed="0"/>
+    <w:lsdException w:name="Medium Shading 2 Accent 1" w:semiHidden="0" w:uiPriority="64" w:unhideWhenUsed="0"/>
+    <w:lsdException w:name="Medium List 1 Accent 1" w:semiHidden="0" w:uiPriority="65" w:unhideWhenUsed="0"/>
+    <w:lsdException w:name="Revision" w:unhideWhenUsed="0"/>
+    <w:lsdException w:name="List Paragraph" w:semiHidden="0" w:uiPriority="34" w:unhideWhenUsed="0" w:qFormat="1"/>
+    <w:lsdException w:name="Quote" w:semiHidden="0" w:uiPriority="29" w:unhideWhenUsed="0" w:qFormat="1"/>
+    <w:lsdException w:name="Intense Quote" w:semiHidden="0" w:uiPriority="30" w:unhideWhenUsed="0" w:qFormat="1"/>
+    <w:lsdException w:name="Medium List 2 Accent 1" w:semiHidden="0" w:uiPriority="66" w:unhideWhenUsed="0"/>
+    <w:lsdException w:name="Medium Grid 1 Accent 1" w:semiHidden="0" w:uiPriority="67" w:unhideWhenUsed="0"/>
+    <w:lsdException w:name="Medium Grid 2 Accent 1" w:semiHidden="0" w:uiPriority="68" w:unhideWhenUsed="0"/>
+    <w:lsdException w:name="Medium Grid 3 Accent 1" w:semiHidden="0" w:uiPriority="69" w:unhideWhenUsed="0"/>
+    <w:lsdException w:name="Dark List Accent 1" w:semiHidden="0" w:uiPriority="70" w:unhideWhenUsed="0"/>
+    <w:lsdException w:name="Colorful Shading Accent 1" w:semiHidden="0" w:uiPriority="71" w:unhideWhenUsed="0"/>
+    <w:lsdException w:name="Colorful List Accent 1" w:semiHidden="0" w:uiPriority="72" w:unhideWhenUsed="0"/>
+    <w:lsdException w:name="Colorful Grid Accent 1" w:semiHidden="0" w:uiPriority="73" w:unhideWhenUsed="0"/>
+    <w:lsdException w:name="Light Shading Accent 2" w:semiHidden="0" w:uiPriority="60" w:unhideWhenUsed="0"/>
+    <w:lsdException w:name="Light List Accent 2" w:semiHidden="0" w:uiPriority="61" w:unhideWhenUsed="0"/>
+    <w:lsdException w:name="Light Grid Accent 2" w:semiHidden="0" w:uiPriority="62" w:unhideWhenUsed="0"/>
+    <w:lsdException w:name="Medium Shading 1 Accent 2" w:semiHidden="0" w:uiPriority="63" w:unhideWhenUsed="0"/>
+    <w:lsdException w:name="Medium Shading 2 Accent 2" w:semiHidden="0" w:uiPriority="64" w:unhideWhenUsed="0"/>
+    <w:lsdException w:name="Medium List 1 Accent 2" w:semiHidden="0" w:uiPriority="65" w:unhideWhenUsed="0"/>
+    <w:lsdException w:name="Medium List 2 Accent 2" w:semiHidden="0" w:uiPriority="66" w:unhideWhenUsed="0"/>
+    <w:lsdException w:name="Medium Grid 1 Accent 2" w:semiHidden="0" w:uiPriority="67" w:unhideWhenUsed="0"/>
+    <w:lsdException w:name="Medium Grid 2 Accent 2" w:semiHidden="0" w:uiPriority="68" w:unhideWhenUsed="0"/>
+    <w:lsdException w:name="Medium Grid 3 Accent 2" w:semiHidden="0" w:uiPriority="69" w:unhideWhenUsed="0"/>
+    <w:lsdException w:name="Dark List Accent 2" w:semiHidden="0" w:uiPriority="70" w:unhideWhenUsed="0"/>
+    <w:lsdException w:name="Colorful Shading Accent 2" w:semiHidden="0" w:uiPriority="71" w:unhideWhenUsed="0"/>
+    <w:lsdException w:name="Colorful List Accent 2" w:semiHidden="0" w:uiPriority="72" w:unhideWhenUsed="0"/>
+    <w:lsdException w:name="Colorful Grid Accent 2" w:semiHidden="0" w:uiPriority="73" w:unhideWhenUsed="0"/>
+    <w:lsdException w:name="Light Shading Accent 3" w:semiHidden="0" w:uiPriority="60" w:unhideWhenUsed="0"/>
+    <w:lsdException w:name="Light List Accent 3" w:semiHidden="0" w:uiPriority="61" w:unhideWhenUsed="0"/>
+    <w:lsdException w:name="Light Grid Accent 3" w:semiHidden="0" w:uiPriority="62" w:unhideWhenUsed="0"/>
+    <w:lsdException w:name="Medium Shading 1 Accent 3" w:semiHidden="0" w:uiPriority="63" w:unhideWhenUsed="0"/>
+    <w:lsdException w:name="Medium Shading 2 Accent 3" w:semiHidden="0" w:uiPriority="64" w:unhideWhenUsed="0"/>
+    <w:lsdException w:name="Medium List 1 Accent 3" w:semiHidden="0" w:uiPriority="65" w:unhideWhenUsed="0"/>
+    <w:lsdException w:name="Medium List 2 Accent 3" w:semiHidden="0" w:uiPriority="66" w:unhideWhenUsed="0"/>
+    <w:lsdException w:name="Medium Grid 1 Accent 3" w:semiHidden="0" w:uiPriority="67" w:unhideWhenUsed="0"/>
+    <w:lsdException w:name="Medium Grid 2 Accent 3" w:semiHidden="0" w:uiPriority="68" w:unhideWhenUsed="0"/>
+    <w:lsdException w:name="Medium Grid 3 Accent 3" w:semiHidden="0" w:uiPriority="69" w:unhideWhenUsed="0"/>
+    <w:lsdException w:name="Dark List Accent 3" w:semiHidden="0" w:uiPriority="70" w:unhideWhenUsed="0"/>
+    <w:lsdException w:name="Colorful Shading Accent 3" w:semiHidden="0" w:uiPriority="71" w:unhideWhenUsed="0"/>
+    <w:lsdException w:name="Colorful List Accent 3" w:semiHidden="0" w:uiPriority="72" w:unhideWhenUsed="0"/>
+    <w:lsdException w:name="Colorful Grid Accent 3" w:semiHidden="0" w:uiPriority="73" w:unhideWhenUsed="0"/>
+    <w:lsdException w:name="Light Shading Accent 4" w:semiHidden="0" w:uiPriority="60" w:unhideWhenUsed="0"/>
+    <w:lsdException w:name="Light List Accent 4" w:semiHidden="0" w:uiPriority="61" w:unhideWhenUsed="0"/>
+    <w:lsdException w:name="Light Grid Accent 4" w:semiHidden="0" w:uiPriority="62" w:unhideWhenUsed="0"/>
+    <w:lsdException w:name="Medium Shading 1 Accent 4" w:semiHidden="0" w:uiPriority="63" w:unhideWhenUsed="0"/>
+    <w:lsdException w:name="Medium Shading 2 Accent 4" w:semiHidden="0" w:uiPriority="64" w:unhideWhenUsed="0"/>
+    <w:lsdException w:name="Medium List 1 Accent 4" w:semiHidden="0" w:uiPriority="65" w:unhideWhenUsed="0"/>
+    <w:lsdException w:name="Medium List 2 Accent 4" w:semiHidden="0" w:uiPriority="66" w:unhideWhenUsed="0"/>
+    <w:lsdException w:name="Medium Grid 1 Accent 4" w:semiHidden="0" w:uiPriority="67" w:unhideWhenUsed="0"/>
+    <w:lsdException w:name="Medium Grid 2 Accent 4" w:semiHidden="0" w:uiPriority="68" w:unhideWhenUsed="0"/>
+    <w:lsdException w:name="Medium Grid 3 Accent 4" w:semiHidden="0" w:uiPriority="69" w:unhideWhenUsed="0"/>
+    <w:lsdException w:name="Dark List Accent 4" w:semiHidden="0" w:uiPriority="70" w:unhideWhenUsed="0"/>
+    <w:lsdException w:name="Colorful Shading Accent 4" w:semiHidden="0" w:uiPriority="71" w:unhideWhenUsed="0"/>
+    <w:lsdException w:name="Colorful List Accent 4" w:semiHidden="0" w:uiPriority="72" w:unhideWhenUsed="0"/>
+    <w:lsdException w:name="Colorful Grid Accent 4" w:semiHidden="0" w:uiPriority="73" w:unhideWhenUsed="0"/>
+    <w:lsdException w:name="Light Shading Accent 5" w:semiHidden="0" w:uiPriority="60" w:unhideWhenUsed="0"/>
+    <w:lsdException w:name="Light List Accent 5" w:semiHidden="0" w:uiPriority="61" w:unhideWhenUsed="0"/>
+    <w:lsdException w:name="Light Grid Accent 5" w:semiHidden="0" w:uiPriority="62" w:unhideWhenUsed="0"/>
+    <w:lsdException w:name="Medium Shading 1 Accent 5" w:semiHidden="0" w:uiPriority="63" w:unhideWhenUsed="0"/>
+    <w:lsdException w:name="Medium Shading 2 Accent 5" w:semiHidden="0" w:uiPriority="64" w:unhideWhenUsed="0"/>
+    <w:lsdException w:name="Medium List 1 Accent 5" w:semiHidden="0" w:uiPriority="65" w:unhideWhenUsed="0"/>
+    <w:lsdException w:name="Medium List 2 Accent 5" w:semiHidden="0" w:uiPriority="66" w:unhideWhenUsed="0"/>
+    <w:lsdException w:name="Medium Grid 1 Accent 5" w:semiHidden="0" w:uiPriority="67" w:unhideWhenUsed="0"/>
+    <w:lsdException w:name="Medium Grid 2 Accent 5" w:semiHidden="0" w:uiPriority="68" w:unhideWhenUsed="0"/>
+    <w:lsdException w:name="Medium Grid 3 Accent 5" w:semiHidden="0" w:uiPriority="69" w:unhideWhenUsed="0"/>
+    <w:lsdException w:name="Dark List Accent 5" w:semiHidden="0" w:uiPriority="70" w:unhideWhenUsed="0"/>
+    <w:lsdException w:name="Colorful Shading Accent 5" w:semiHidden="0" w:uiPriority="71" w:unhideWhenUsed="0"/>
+    <w:lsdException w:name="Colorful List Accent 5" w:semiHidden="0" w:uiPriority="72" w:unhideWhenUsed="0"/>
+    <w:lsdException w:name="Colorful Grid Accent 5" w:semiHidden="0" w:uiPriority="73" w:unhideWhenUsed="0"/>
+    <w:lsdException w:name="Light Shading Accent 6" w:semiHidden="0" w:uiPriority="60" w:unhideWhenUsed="0"/>
+    <w:lsdException w:name="Light List Accent 6" w:semiHidden="0" w:uiPriority="61" w:unhideWhenUsed="0"/>
+    <w:lsdException w:name="Light Grid Accent 6" w:semiHidden="0" w:uiPriority="62" w:unhideWhenUsed="0"/>
+    <w:lsdException w:name="Medium Shading 1 Accent 6" w:semiHidden="0" w:uiPriority="63" w:unhideWhenUsed="0"/>
+    <w:lsdException w:name="Medium Shading 2 Accent 6" w:semiHidden="0" w:uiPriority="64" w:unhideWhenUsed="0"/>
+    <w:lsdException w:name="Medium List 1 Accent 6" w:semiHidden="0" w:uiPriority="65" w:unhideWhenUsed="0"/>
+    <w:lsdException w:name="Medium List 2 Accent 6" w:semiHidden="0" w:uiPriority="66" w:unhideWhenUsed="0"/>
+    <w:lsdException w:name="Medium Grid 1 Accent 6" w:semiHidden="0" w:uiPriority="67" w:unhideWhenUsed="0"/>
+    <w:lsdException w:name="Medium Grid 2 Accent 6" w:semiHidden="0" w:uiPriority="68" w:unhideWhenUsed="0"/>
+    <w:lsdException w:name="Medium Grid 3 Accent 6" w:semiHidden="0" w:uiPriority="69" w:unhideWhenUsed="0"/>
+    <w:lsdException w:name="Dark List Accent 6" w:semiHidden="0" w:uiPriority="70" w:unhideWhenUsed="0"/>
+    <w:lsdException w:name="Colorful Shading Accent 6" w:semiHidden="0" w:uiPriority="71" w:unhideWhenUsed="0"/>
+    <w:lsdException w:name="Colorful List Accent 6" w:semiHidden="0" w:uiPriority="72" w:unhideWhenUsed="0"/>
+    <w:lsdException w:name="Colorful Grid Accent 6" w:semiHidden="0" w:uiPriority="73" w:unhideWhenUsed="0"/>
+    <w:lsdException w:name="Subtle Emphasis" w:semiHidden="0" w:uiPriority="19" w:unhideWhenUsed="0" w:qFormat="1"/>
+    <w:lsdException w:name="Intense Emphasis" w:semiHidden="0" w:uiPriority="21" w:unhideWhenUsed="0" w:qFormat="1"/>
+    <w:lsdException w:name="Subtle Reference" w:semiHidden="0" w:uiPriority="31" w:unhideWhenUsed="0" w:qFormat="1"/>
+    <w:lsdException w:name="Intense Reference" w:semiHidden="0" w:uiPriority="32" w:unhideWhenUsed="0" w:qFormat="1"/>
+    <w:lsdException w:name="Book Title" w:semiHidden="0" w:uiPriority="33" w:unhideWhenUsed="0" w:qFormat="1"/>
+    <w:lsdException w:name="Bibliography" w:uiPriority="37"/>
+    <w:lsdException w:name="TOC Heading" w:uiPriority="39" w:qFormat="1"/>
+  </w:latentStyles>
+  <w:style w:type="paragraph" w:default="1" w:styleId="a">
+    <w:name w:val="Normal"/>
+    <w:qFormat/>
+    <w:rsid w:val="00D129E8"/>
+    <w:pPr>
+      <w:spacing w:after="0" w:line="240" w:lineRule="auto"/>
+    </w:pPr>
+    <w:rPr>
+      <w:rFonts w:ascii="Times New Roman" w:hAnsi="Times New Roman"/>
+      <w:sz w:val="24"/>
+    </w:rPr>
+  </w:style>
+  <w:style w:type="paragraph" w:styleId="1">
+    <w:name w:val="heading 1"/>
+    <w:basedOn w:val="a"/>
+    <w:next w:val="a"/>
+    <w:link w:val="10"/>
+    <w:uiPriority w:val="9"/>
+    <w:qFormat/>
+    <w:rsid w:val="00D20B3C"/>
+    <w:pPr>
+      <w:keepNext/>
+      <w:keepLines/>
+      <w:spacing w:before="240"/>
+      <w:outlineLvl w:val="0"/>
+    </w:pPr>
+    <w:rPr>
+      <w:rFonts w:eastAsiaTheme="majorEastAsia" w:cstheme="majorBidi"/>
+      <w:color w:val="1F4E79" w:themeColor="accent1" w:themeShade="80"/>
+      <w:sz w:val="32"/>
+      <w:szCs w:val="32"/>
+    </w:rPr>
+  </w:style>
+  <w:style w:type="paragraph" w:styleId="2">
+    <w:name w:val="heading 2"/>
+    <w:basedOn w:val="a"/>
+    <w:next w:val="a"/>
+    <w:link w:val="20"/>
+    <w:uiPriority w:val="9"/>
+    <w:unhideWhenUsed/>
+    <w:qFormat/>
+    <w:rsid w:val="00D20B3C"/>
+    <w:pPr>
+      <w:keepNext/>
+      <w:keepLines/>
+      <w:spacing w:before="40"/>
+      <w:outlineLvl w:val="1"/>
+    </w:pPr>
+    <w:rPr>
+      <w:rFonts w:eastAsiaTheme="majorEastAsia" w:cstheme="majorBidi"/>
+      <w:color w:val="1F4E79" w:themeColor="accent1" w:themeShade="80"/>
+      <w:sz w:val="28"/>
+      <w:szCs w:val="26"/>
+    </w:rPr>
+  </w:style>
+  <w:style w:type="paragraph" w:styleId="3">
+    <w:name w:val="heading 3"/>
+    <w:basedOn w:val="a"/>
+    <w:next w:val="a"/>
+    <w:link w:val="30"/>
+    <w:uiPriority w:val="9"/>
+    <w:unhideWhenUsed/>
+    <w:qFormat/>
+    <w:rsid w:val="00D20B3C"/>
+    <w:pPr>
+      <w:keepNext/>
+      <w:keepLines/>
+      <w:spacing w:before="40"/>
+      <w:outlineLvl w:val="2"/>
+    </w:pPr>
+    <w:rPr>
+      <w:rFonts w:eastAsiaTheme="majorEastAsia" w:cstheme="majorBidi"/>
+      <w:b/>
+      <w:color w:val="1F4D78" w:themeColor="accent1" w:themeShade="7F"/>
+      <w:szCs w:val="24"/>
+    </w:rPr>
+  </w:style>
+  <w:style w:type="character" w:default="1" w:styleId="a0">
+    <w:name w:val="Default Paragraph Font"/>
+    <w:uiPriority w:val="1"/>
+    <w:semiHidden/>
+    <w:unhideWhenUsed/>
+  </w:style>
+  <w:style w:type="table" w:default="1" w:styleId="a1">
+    <w:name w:val="Normal Table"/>
+    <w:uiPriority w:val="99"/>
+    <w:semiHidden/>
+    <w:unhideWhenUsed/>
+    <w:tblPr>
+      <w:tblInd w:w="0" w:type="dxa"/>
+      <w:tblCellMar>
+        <w:top w:w="0" w:type="dxa"/>
+        <w:left w:w="108" w:type="dxa"/>
+        <w:bottom w:w="0" w:type="dxa"/>
+        <w:right w:w="108" w:type="dxa"/>
+      </w:tblCellMar>
+    </w:tblPr>
+  </w:style>
+  <w:style w:type="numbering" w:default="1" w:styleId="a2">
+    <w:name w:val="No List"/>
+    <w:uiPriority w:val="99"/>
+    <w:semiHidden/>
+    <w:unhideWhenUsed/>
+  </w:style>
+  <w:style w:type="character" w:customStyle="1" w:styleId="10">
+    <w:name w:val="Заголовок 1 Знак"/>
+    <w:basedOn w:val="a0"/>
+    <w:link w:val="1"/>
+    <w:uiPriority w:val="9"/>
+    <w:rsid w:val="00D20B3C"/>
+    <w:rPr>
+      <w:rFonts w:ascii="Times New Roman" w:eastAsiaTheme="majorEastAsia" w:hAnsi="Times New Roman" w:cstheme="majorBidi"/>
+      <w:color w:val="1F4E79" w:themeColor="accent1" w:themeShade="80"/>
+      <w:sz w:val="32"/>
+      <w:szCs w:val="32"/>
+    </w:rPr>
+  </w:style>
+  <w:style w:type="character" w:customStyle="1" w:styleId="20">
+    <w:name w:val="Заголовок 2 Знак"/>
+    <w:basedOn w:val="a0"/>
+    <w:link w:val="2"/>
+    <w:uiPriority w:val="9"/>
+    <w:rsid w:val="00D20B3C"/>
+    <w:rPr>
+      <w:rFonts w:ascii="Times New Roman" w:eastAsiaTheme="majorEastAsia" w:hAnsi="Times New Roman" w:cstheme="majorBidi"/>
+      <w:color w:val="1F4E79" w:themeColor="accent1" w:themeShade="80"/>
+      <w:sz w:val="28"/>
+      <w:szCs w:val="26"/>
+    </w:rPr>
+  </w:style>
+  <w:style w:type="paragraph" w:styleId="a3">
+    <w:name w:val="List Paragraph"/>
+    <w:basedOn w:val="a"/>
+    <w:uiPriority w:val="34"/>
+    <w:qFormat/>
+    <w:rsid w:val="00D129E8"/>
+    <w:pPr>
+      <w:ind w:left="720"/>
+      <w:contextualSpacing/>
+    </w:pPr>
+  </w:style>
+  <w:style w:type="character" w:customStyle="1" w:styleId="30">
+    <w:name w:val="Заголовок 3 Знак"/>
+    <w:basedOn w:val="a0"/>
+    <w:link w:val="3"/>
+    <w:uiPriority w:val="9"/>
+    <w:rsid w:val="00D20B3C"/>
+    <w:rPr>
+      <w:rFonts w:ascii="Times New Roman" w:eastAsiaTheme="majorEastAsia" w:hAnsi="Times New Roman" w:cstheme="majorBidi"/>
+      <w:b/>
+      <w:color w:val="1F4D78" w:themeColor="accent1" w:themeShade="7F"/>
+      <w:sz w:val="24"/>
+      <w:szCs w:val="24"/>
+    </w:rPr>
+  </w:style>
+</w:styles>
+</file>
+
+<file path=word/stylesWithEffects.xml><?xml version="1.0" encoding="utf-8"?>
+<w:styles xmlns:wpc="http://schemas.microsoft.com/office/word/2010/wordprocessingCanvas" xmlns:mc="http://schemas.openxmlformats.org/markup-compatibility/2006" xmlns:o="urn:schemas-microsoft-com:office:office" xmlns:r="http://schemas.openxmlformats.org/officeDocument/2006/relationships" xmlns:m="http://schemas.openxmlformats.org/officeDocument/2006/math" xmlns:v="urn:schemas-microsoft-com:vml" xmlns:wp14="http://schemas.microsoft.com/office/word/2010/wordprocessingDrawing" xmlns:wp="http://schemas.openxmlformats.org/drawingml/2006/wordprocessingDrawing" xmlns:w10="urn:schemas-microsoft-com:office:word" xmlns:w="http://schemas.openxmlformats.org/wordprocessingml/2006/main" xmlns:w14="http://schemas.microsoft.com/office/word/2010/wordml" xmlns:wpg="http://schemas.microsoft.com/office/word/2010/wordprocessingGroup" xmlns:wpi="http://schemas.microsoft.com/office/word/2010/wordprocessingInk" xmlns:wne="http://schemas.microsoft.com/office/word/2006/wordml" xmlns:wps="http://schemas.microsoft.com/office/word/2010/wordprocessingShape" mc:Ignorable="w14 wp14">
+  <w:docDefaults>
+    <w:rPrDefault>
+      <w:rPr>
+        <w:rFonts w:asciiTheme="minorHAnsi" w:eastAsiaTheme="minorHAnsi" w:hAnsiTheme="minorHAnsi" w:cstheme="minorBidi"/>
+        <w:sz w:val="22"/>
+        <w:szCs w:val="22"/>
+        <w:lang w:val="ru-RU" w:eastAsia="en-US" w:bidi="ar-SA"/>
+      </w:rPr>
+    </w:rPrDefault>
+    <w:pPrDefault>
+      <w:pPr>
+        <w:spacing w:after="160" w:line="259" w:lineRule="auto"/>
+      </w:pPr>
+    </w:pPrDefault>
+  </w:docDefaults>
+  <w:latentStyles w:defLockedState="0" w:defUIPriority="99" w:defSemiHidden="1" w:defUnhideWhenUsed="1" w:defQFormat="0" w:count="267">
+    <w:lsdException w:name="Normal" w:semiHidden="0" w:uiPriority="0" w:unhideWhenUsed="0" w:qFormat="1"/>
+    <w:lsdException w:name="heading 1" w:semiHidden="0" w:uiPriority="9" w:unhideWhenUsed="0" w:qFormat="1"/>
+    <w:lsdException w:name="heading 2" w:uiPriority="9" w:qFormat="1"/>
+    <w:lsdException w:name="heading 3" w:uiPriority="9" w:qFormat="1"/>
+    <w:lsdException w:name="heading 4" w:uiPriority="9" w:qFormat="1"/>
+    <w:lsdException w:name="heading 5" w:uiPriority="9" w:qFormat="1"/>
+    <w:lsdException w:name="heading 6" w:uiPriority="9" w:qFormat="1"/>
+    <w:lsdException w:name="heading 7" w:uiPriority="9" w:qFormat="1"/>
+    <w:lsdException w:name="heading 8" w:uiPriority="9" w:qFormat="1"/>
+    <w:lsdException w:name="heading 9" w:uiPriority="9" w:qFormat="1"/>
+    <w:lsdException w:name="toc 1" w:uiPriority="39"/>
+    <w:lsdException w:name="toc 2" w:uiPriority="39"/>
+    <w:lsdException w:name="toc 3" w:uiPriority="39"/>
+    <w:lsdException w:name="toc 4" w:uiPriority="39"/>
+    <w:lsdException w:name="toc 5" w:uiPriority="39"/>
+    <w:lsdException w:name="toc 6" w:uiPriority="39"/>
+    <w:lsdException w:name="toc 7" w:uiPriority="39"/>
+    <w:lsdException w:name="toc 8" w:uiPriority="39"/>
+    <w:lsdException w:name="toc 9" w:uiPriority="39"/>
+    <w:lsdException w:name="caption" w:uiPriority="35" w:qFormat="1"/>
+    <w:lsdException w:name="Title" w:semiHidden="0" w:uiPriority="10" w:unhideWhenUsed="0" w:qFormat="1"/>
+    <w:lsdException w:name="Default Paragraph Font" w:uiPriority="1"/>
+    <w:lsdException w:name="Subtitle" w:semiHidden="0" w:uiPriority="11" w:unhideWhenUsed="0" w:qFormat="1"/>
+    <w:lsdException w:name="Strong" w:semiHidden="0" w:uiPriority="22" w:unhideWhenUsed="0" w:qFormat="1"/>
+    <w:lsdException w:name="Emphasis" w:semiHidden="0" w:uiPriority="20" w:unhideWhenUsed="0" w:qFormat="1"/>
+    <w:lsdException w:name="Table Grid" w:semiHidden="0" w:uiPriority="39" w:unhideWhenUsed="0"/>
+    <w:lsdException w:name="Placeholder Text" w:unhideWhenUsed="0"/>
+    <w:lsdException w:name="No Spacing" w:semiHidden="0" w:uiPriority="1" w:unhideWhenUsed="0" w:qFormat="1"/>
+    <w:lsdException w:name="Light Shading" w:semiHidden="0" w:uiPriority="60" w:unhideWhenUsed="0"/>
+    <w:lsdException w:name="Light List" w:semiHidden="0" w:uiPriority="61" w:unhideWhenUsed="0"/>
+    <w:lsdException w:name="Light Grid" w:semiHidden="0" w:uiPriority="62" w:unhideWhenUsed="0"/>
+    <w:lsdException w:name="Medium Shading 1" w:semiHidden="0" w:uiPriority="63" w:unhideWhenUsed="0"/>
+    <w:lsdException w:name="Medium Shading 2" w:semiHidden="0" w:uiPriority="64" w:unhideWhenUsed="0"/>
+    <w:lsdException w:name="Medium List 1" w:semiHidden="0" w:uiPriority="65" w:unhideWhenUsed="0"/>
+    <w:lsdException w:name="Medium List 2" w:semiHidden="0" w:uiPriority="66" w:unhideWhenUsed="0"/>
+    <w:lsdException w:name="Medium Grid 1" w:semiHidden="0" w:uiPriority="67" w:unhideWhenUsed="0"/>
+    <w:lsdException w:name="Medium Grid 2" w:semiHidden="0" w:uiPriority="68" w:unhideWhenUsed="0"/>
+    <w:lsdException w:name="Medium Grid 3" w:semiHidden="0" w:uiPriority="69" w:unhideWhenUsed="0"/>
+    <w:lsdException w:name="Dark List" w:semiHidden="0" w:uiPriority="70" w:unhideWhenUsed="0"/>
+    <w:lsdException w:name="Colorful Shading" w:semiHidden="0" w:uiPriority="71" w:unhideWhenUsed="0"/>
+    <w:lsdException w:name="Colorful List" w:semiHidden="0" w:uiPriority="72" w:unhideWhenUsed="0"/>
+    <w:lsdException w:name="Colorful Grid" w:semiHidden="0" w:uiPriority="73" w:unhideWhenUsed="0"/>
+    <w:lsdException w:name="Light Shading Accent 1" w:semiHidden="0" w:uiPriority="60" w:unhideWhenUsed="0"/>
+    <w:lsdException w:name="Light List Accent 1" w:semiHidden="0" w:uiPriority="61" w:unhideWhenUsed="0"/>
+    <w:lsdException w:name="Light Grid Accent 1" w:semiHidden="0" w:uiPriority="62" w:unhideWhenUsed="0"/>
+    <w:lsdException w:name="Medium Shading 1 Accent 1" w:semiHidden="0" w:uiPriority="63" w:unhideWhenUsed="0"/>
+    <w:lsdException w:name="Medium Shading 2 Accent 1" w:semiHidden="0" w:uiPriority="64" w:unhideWhenUsed="0"/>
+    <w:lsdException w:name="Medium List 1 Accent 1" w:semiHidden="0" w:uiPriority="65" w:unhideWhenUsed="0"/>
+    <w:lsdException w:name="Revision" w:unhideWhenUsed="0"/>
+    <w:lsdException w:name="List Paragraph" w:semiHidden="0" w:uiPriority="34" w:unhideWhenUsed="0" w:qFormat="1"/>
+    <w:lsdException w:name="Quote" w:semiHidden="0" w:uiPriority="29" w:unhideWhenUsed="0" w:qFormat="1"/>
+    <w:lsdException w:name="Intense Quote" w:semiHidden="0" w:uiPriority="30" w:unhideWhenUsed="0" w:qFormat="1"/>
+    <w:lsdException w:name="Medium List 2 Accent 1" w:semiHidden="0" w:uiPriority="66" w:unhideWhenUsed="0"/>
+    <w:lsdException w:name="Medium Grid 1 Accent 1" w:semiHidden="0" w:uiPriority="67" w:unhideWhenUsed="0"/>
+    <w:lsdException w:name="Medium Grid 2 Accent 1" w:semiHidden="0" w:uiPriority="68" w:unhideWhenUsed="0"/>
+    <w:lsdException w:name="Medium Grid 3 Accent 1" w:semiHidden="0" w:uiPriority="69" w:unhideWhenUsed="0"/>
+    <w:lsdException w:name="Dark List Accent 1" w:semiHidden="0" w:uiPriority="70" w:unhideWhenUsed="0"/>
+    <w:lsdException w:name="Colorful Shading Accent 1" w:semiHidden="0" w:uiPriority="71" w:unhideWhenUsed="0"/>
+    <w:lsdException w:name="Colorful List Accent 1" w:semiHidden="0" w:uiPriority="72" w:unhideWhenUsed="0"/>
+    <w:lsdException w:name="Colorful Grid Accent 1" w:semiHidden="0" w:uiPriority="73" w:unhideWhenUsed="0"/>
+    <w:lsdException w:name="Light Shading Accent 2" w:semiHidden="0" w:uiPriority="60" w:unhideWhenUsed="0"/>
+    <w:lsdException w:name="Light List Accent 2" w:semiHidden="0" w:uiPriority="61" w:unhideWhenUsed="0"/>
+    <w:lsdException w:name="Light Grid Accent 2" w:semiHidden="0" w:uiPriority="62" w:unhideWhenUsed="0"/>
+    <w:lsdException w:name="Medium Shading 1 Accent 2" w:semiHidden="0" w:uiPriority="63" w:unhideWhenUsed="0"/>
+    <w:lsdException w:name="Medium Shading 2 Accent 2" w:semiHidden="0" w:uiPriority="64" w:unhideWhenUsed="0"/>
+    <w:lsdException w:name="Medium List 1 Accent 2" w:semiHidden="0" w:uiPriority="65" w:unhideWhenUsed="0"/>
+    <w:lsdException w:name="Medium List 2 Accent 2" w:semiHidden="0" w:uiPriority="66" w:unhideWhenUsed="0"/>
+    <w:lsdException w:name="Medium Grid 1 Accent 2" w:semiHidden="0" w:uiPriority="67" w:unhideWhenUsed="0"/>
+    <w:lsdException w:name="Medium Grid 2 Accent 2" w:semiHidden="0" w:uiPriority="68" w:unhideWhenUsed="0"/>
+    <w:lsdException w:name="Medium Grid 3 Accent 2" w:semiHidden="0" w:uiPriority="69" w:unhideWhenUsed="0"/>
+    <w:lsdException w:name="Dark List Accent 2" w:semiHidden="0" w:uiPriority="70" w:unhideWhenUsed="0"/>
+    <w:lsdException w:name="Colorful Shading Accent 2" w:semiHidden="0" w:uiPriority="71" w:unhideWhenUsed="0"/>
+    <w:lsdException w:name="Colorful List Accent 2" w:semiHidden="0" w:uiPriority="72" w:unhideWhenUsed="0"/>
+    <w:lsdException w:name="Colorful Grid Accent 2" w:semiHidden="0" w:uiPriority="73" w:unhideWhenUsed="0"/>
+    <w:lsdException w:name="Light Shading Accent 3" w:semiHidden="0" w:uiPriority="60" w:unhideWhenUsed="0"/>
+    <w:lsdException w:name="Light List Accent 3" w:semiHidden="0" w:uiPriority="61" w:unhideWhenUsed="0"/>
+    <w:lsdException w:name="Light Grid Accent 3" w:semiHidden="0" w:uiPriority="62" w:unhideWhenUsed="0"/>
+    <w:lsdException w:name="Medium Shading 1 Accent 3" w:semiHidden="0" w:uiPriority="63" w:unhideWhenUsed="0"/>
+    <w:lsdException w:name="Medium Shading 2 Accent 3" w:semiHidden="0" w:uiPriority="64" w:unhideWhenUsed="0"/>
+    <w:lsdException w:name="Medium List 1 Accent 3" w:semiHidden="0" w:uiPriority="65" w:unhideWhenUsed="0"/>
+    <w:lsdException w:name="Medium List 2 Accent 3" w:semiHidden="0" w:uiPriority="66" w:unhideWhenUsed="0"/>
+    <w:lsdException w:name="Medium Grid 1 Accent 3" w:semiHidden="0" w:uiPriority="67" w:unhideWhenUsed="0"/>
+    <w:lsdException w:name="Medium Grid 2 Accent 3" w:semiHidden="0" w:uiPriority="68" w:unhideWhenUsed="0"/>
+    <w:lsdException w:name="Medium Grid 3 Accent 3" w:semiHidden="0" w:uiPriority="69" w:unhideWhenUsed="0"/>
+    <w:lsdException w:name="Dark List Accent 3" w:semiHidden="0" w:uiPriority="70" w:unhideWhenUsed="0"/>
+    <w:lsdException w:name="Colorful Shading Accent 3" w:semiHidden="0" w:uiPriority="71" w:unhideWhenUsed="0"/>
+    <w:lsdException w:name="Colorful List Accent 3" w:semiHidden="0" w:uiPriority="72" w:unhideWhenUsed="0"/>
+    <w:lsdException w:name="Colorful Grid Accent 3" w:semiHidden="0" w:uiPriority="73" w:unhideWhenUsed="0"/>
+    <w:lsdException w:name="Light Shading Accent 4" w:semiHidden="0" w:uiPriority="60" w:unhideWhenUsed="0"/>
+    <w:lsdException w:name="Light List Accent 4" w:semiHidden="0" w:uiPriority="61" w:unhideWhenUsed="0"/>
+    <w:lsdException w:name="Light Grid Accent 4" w:semiHidden="0" w:uiPriority="62" w:unhideWhenUsed="0"/>
+    <w:lsdException w:name="Medium Shading 1 Accent 4" w:semiHidden="0" w:uiPriority="63" w:unhideWhenUsed="0"/>
+    <w:lsdException w:name="Medium Shading 2 Accent 4" w:semiHidden="0" w:uiPriority="64" w:unhideWhenUsed="0"/>
+    <w:lsdException w:name="Medium List 1 Accent 4" w:semiHidden="0" w:uiPriority="65" w:unhideWhenUsed="0"/>
+    <w:lsdException w:name="Medium List 2 Accent 4" w:semiHidden="0" w:uiPriority="66" w:unhideWhenUsed="0"/>
+    <w:lsdException w:name="Medium Grid 1 Accent 4" w:semiHidden="0" w:uiPriority="67" w:unhideWhenUsed="0"/>
+    <w:lsdException w:name="Medium Grid 2 Accent 4" w:semiHidden="0" w:uiPriority="68" w:unhideWhenUsed="0"/>
+    <w:lsdException w:name="Medium Grid 3 Accent 4" w:semiHidden="0" w:uiPriority="69" w:unhideWhenUsed="0"/>
+    <w:lsdException w:name="Dark List Accent 4" w:semiHidden="0" w:uiPriority="70" w:unhideWhenUsed="0"/>
+    <w:lsdException w:name="Colorful Shading Accent 4" w:semiHidden="0" w:uiPriority="71" w:unhideWhenUsed="0"/>
+    <w:lsdException w:name="Colorful List Accent 4" w:semiHidden="0" w:uiPriority="72" w:unhideWhenUsed="0"/>
+    <w:lsdException w:name="Colorful Grid Accent 4" w:semiHidden="0" w:uiPriority="73" w:unhideWhenUsed="0"/>
+    <w:lsdException w:name="Light Shading Accent 5" w:semiHidden="0" w:uiPriority="60" w:unhideWhenUsed="0"/>
+    <w:lsdException w:name="Light List Accent 5" w:semiHidden="0" w:uiPriority="61" w:unhideWhenUsed="0"/>
+    <w:lsdException w:name="Light Grid Accent 5" w:semiHidden="0" w:uiPriority="62" w:unhideWhenUsed="0"/>
+    <w:lsdException w:name="Medium Shading 1 Accent 5" w:semiHidden="0" w:uiPriority="63" w:unhideWhenUsed="0"/>
+    <w:lsdException w:name="Medium Shading 2 Accent 5" w:semiHidden="0" w:uiPriority="64" w:unhideWhenUsed="0"/>
+    <w:lsdException w:name="Medium List 1 Accent 5" w:semiHidden="0" w:uiPriority="65" w:unhideWhenUsed="0"/>
+    <w:lsdException w:name="Medium List 2 Accent 5" w:semiHidden="0" w:uiPriority="66" w:unhideWhenUsed="0"/>
+    <w:lsdException w:name="Medium Grid 1 Accent 5" w:semiHidden="0" w:uiPriority="67" w:unhideWhenUsed="0"/>
+    <w:lsdException w:name="Medium Grid 2 Accent 5" w:semiHidden="0" w:uiPriority="68" w:unhideWhenUsed="0"/>
+    <w:lsdException w:name="Medium Grid 3 Accent 5" w:semiHidden="0" w:uiPriority="69" w:unhideWhenUsed="0"/>
+    <w:lsdException w:name="Dark List Accent 5" w:semiHidden="0" w:uiPriority="70" w:unhideWhenUsed="0"/>
+    <w:lsdException w:name="Colorful Shading Accent 5" w:semiHidden="0" w:uiPriority="71" w:unhideWhenUsed="0"/>
+    <w:lsdException w:name="Colorful List Accent 5" w:semiHidden="0" w:uiPriority="72" w:unhideWhenUsed="0"/>
+    <w:lsdException w:name="Colorful Grid Accent 5" w:semiHidden="0" w:uiPriority="73" w:unhideWhenUsed="0"/>
+    <w:lsdException w:name="Light Shading Accent 6" w:semiHidden="0" w:uiPriority="60" w:unhideWhenUsed="0"/>
+    <w:lsdException w:name="Light List Accent 6" w:semiHidden="0" w:uiPriority="61" w:unhideWhenUsed="0"/>
+    <w:lsdException w:name="Light Grid Accent 6" w:semiHidden="0" w:uiPriority="62" w:unhideWhenUsed="0"/>
+    <w:lsdException w:name="Medium Shading 1 Accent 6" w:semiHidden="0" w:uiPriority="63" w:unhideWhenUsed="0"/>
+    <w:lsdException w:name="Medium Shading 2 Accent 6" w:semiHidden="0" w:uiPriority="64" w:unhideWhenUsed="0"/>
+    <w:lsdException w:name="Medium List 1 Accent 6" w:semiHidden="0" w:uiPriority="65" w:unhideWhenUsed="0"/>
+    <w:lsdException w:name="Medium List 2 Accent 6" w:semiHidden="0" w:uiPriority="66" w:unhideWhenUsed="0"/>
+    <w:lsdException w:name="Medium Grid 1 Accent 6" w:semiHidden="0" w:uiPriority="67" w:unhideWhenUsed="0"/>
+    <w:lsdException w:name="Medium Grid 2 Accent 6" w:semiHidden="0" w:uiPriority="68" w:unhideWhenUsed="0"/>
+    <w:lsdException w:name="Medium Grid 3 Accent 6" w:semiHidden="0" w:uiPriority="69" w:unhideWhenUsed="0"/>
+    <w:lsdException w:name="Dark List Accent 6" w:semiHidden="0" w:uiPriority="70" w:unhideWhenUsed="0"/>
+    <w:lsdException w:name="Colorful Shading Accent 6" w:semiHidden="0" w:uiPriority="71" w:unhideWhenUsed="0"/>
+    <w:lsdException w:name="Colorful List Accent 6" w:semiHidden="0" w:uiPriority="72" w:unhideWhenUsed="0"/>
+    <w:lsdException w:name="Colorful Grid Accent 6" w:semiHidden="0" w:uiPriority="73" w:unhideWhenUsed="0"/>
+    <w:lsdException w:name="Subtle Emphasis" w:semiHidden="0" w:uiPriority="19" w:unhideWhenUsed="0" w:qFormat="1"/>
+    <w:lsdException w:name="Intense Emphasis" w:semiHidden="0" w:uiPriority="21" w:unhideWhenUsed="0" w:qFormat="1"/>
+    <w:lsdException w:name="Subtle Reference" w:semiHidden="0" w:uiPriority="31" w:unhideWhenUsed="0" w:qFormat="1"/>
+    <w:lsdException w:name="Intense Reference" w:semiHidden="0" w:uiPriority="32" w:unhideWhenUsed="0" w:qFormat="1"/>
+    <w:lsdException w:name="Book Title" w:semiHidden="0" w:uiPriority="33" w:unhideWhenUsed="0" w:qFormat="1"/>
+    <w:lsdException w:name="Bibliography" w:uiPriority="37"/>
+    <w:lsdException w:name="TOC Heading" w:uiPriority="39" w:qFormat="1"/>
   </w:latentStyles>
   <w:style w:type="paragraph" w:default="1" w:styleId="a">
     <w:name w:val="Normal"/>
@@ -3291,7 +3156,7 @@
     </a:clrScheme>
     <a:fontScheme name="Стандартная">
       <a:majorFont>
-        <a:latin typeface="Calibri Light" panose="020F0302020204030204"/>
+        <a:latin typeface="Calibri Light"/>
         <a:ea typeface=""/>
         <a:cs typeface=""/>
         <a:font script="Jpan" typeface="ＭＳ ゴシック"/>
@@ -3326,7 +3191,7 @@
         <a:font script="Geor" typeface="Sylfaen"/>
       </a:majorFont>
       <a:minorFont>
-        <a:latin typeface="Calibri" panose="020F0502020204030204"/>
+        <a:latin typeface="Calibri"/>
         <a:ea typeface=""/>
         <a:cs typeface=""/>
         <a:font script="Jpan" typeface="ＭＳ 明朝"/>
@@ -3503,7 +3368,7 @@
   <a:extraClrSchemeLst/>
   <a:extLst>
     <a:ext uri="{05A4C25C-085E-4340-85A3-A5531E510DB2}">
-      <thm15:themeFamily xmlns:thm15="http://schemas.microsoft.com/office/thememl/2012/main" name="Office Theme" id="{62F939B6-93AF-4DB8-9C6B-D6C7DFDC589F}" vid="{4A3C46E8-61CC-4603-A589-7422A47A8E4A}"/>
+      <thm15:themeFamily xmlns:thm15="http://schemas.microsoft.com/office/thememl/2012/main" xmlns="" name="Office Theme" id="{62F939B6-93AF-4DB8-9C6B-D6C7DFDC589F}" vid="{4A3C46E8-61CC-4603-A589-7422A47A8E4A}"/>
     </a:ext>
   </a:extLst>
 </a:theme>
@@ -3514,7 +3379,7 @@
 </file>
 
 <file path=customXml/itemProps1.xml><?xml version="1.0" encoding="utf-8"?>
-<ds:datastoreItem xmlns:ds="http://schemas.openxmlformats.org/officeDocument/2006/customXml" ds:itemID="{2C7E755A-6B13-4A09-B6E0-A99ABACD9FB3}">
+<ds:datastoreItem xmlns:ds="http://schemas.openxmlformats.org/officeDocument/2006/customXml" ds:itemID="{36738179-CD9E-4990-89D0-0F77B8B67AA2}">
   <ds:schemaRefs>
     <ds:schemaRef ds:uri="http://schemas.openxmlformats.org/officeDocument/2006/bibliography"/>
   </ds:schemaRefs>

</xml_diff>

<commit_message>
Lesson 5-4 Page titles
</commit_message>
<xml_diff>
--- a/Docs/210622_Courses_planning.docx
+++ b/Docs/210622_Courses_planning.docx
@@ -337,8 +337,6 @@
         </w:rPr>
         <w:t>Tests</w:t>
       </w:r>
-      <w:bookmarkStart w:id="0" w:name="_GoBack"/>
-      <w:bookmarkEnd w:id="0"/>
     </w:p>
     <w:p>
       <w:pPr>
@@ -1781,6 +1779,37 @@
       </w:r>
     </w:p>
     <w:p/>
+    <w:p>
+      <w:pPr>
+        <w:pStyle w:val="3"/>
+        <w:numPr>
+          <w:ilvl w:val="0"/>
+          <w:numId w:val="7"/>
+        </w:numPr>
+      </w:pPr>
+      <w:proofErr w:type="spellStart"/>
+      <w:r>
+        <w:t>Дозаполнение</w:t>
+      </w:r>
+      <w:proofErr w:type="spellEnd"/>
+      <w:r>
+        <w:t xml:space="preserve"> сведениями</w:t>
+      </w:r>
+    </w:p>
+    <w:p>
+      <w:proofErr w:type="spellStart"/>
+      <w:r>
+        <w:t>Дозаполняем</w:t>
+      </w:r>
+      <w:proofErr w:type="spellEnd"/>
+      <w:r>
+        <w:t xml:space="preserve"> модельку с квартирой адресом дома, макс. Этажом. Дома заполняем кол-вом квартир.</w:t>
+      </w:r>
+    </w:p>
+    <w:p>
+      <w:bookmarkStart w:id="0" w:name="_GoBack"/>
+      <w:bookmarkEnd w:id="0"/>
+    </w:p>
     <w:p>
       <w:pPr>
         <w:pStyle w:val="3"/>
@@ -3368,7 +3397,7 @@
   <a:extraClrSchemeLst/>
   <a:extLst>
     <a:ext uri="{05A4C25C-085E-4340-85A3-A5531E510DB2}">
-      <thm15:themeFamily xmlns:thm15="http://schemas.microsoft.com/office/thememl/2012/main" xmlns="" name="Office Theme" id="{62F939B6-93AF-4DB8-9C6B-D6C7DFDC589F}" vid="{4A3C46E8-61CC-4603-A589-7422A47A8E4A}"/>
+      <thm15:themeFamily xmlns="" xmlns:thm15="http://schemas.microsoft.com/office/thememl/2012/main" name="Office Theme" id="{62F939B6-93AF-4DB8-9C6B-D6C7DFDC589F}" vid="{4A3C46E8-61CC-4603-A589-7422A47A8E4A}"/>
     </a:ext>
   </a:extLst>
 </a:theme>
@@ -3379,7 +3408,7 @@
 </file>
 
 <file path=customXml/itemProps1.xml><?xml version="1.0" encoding="utf-8"?>
-<ds:datastoreItem xmlns:ds="http://schemas.openxmlformats.org/officeDocument/2006/customXml" ds:itemID="{36738179-CD9E-4990-89D0-0F77B8B67AA2}">
+<ds:datastoreItem xmlns:ds="http://schemas.openxmlformats.org/officeDocument/2006/customXml" ds:itemID="{966A6BEA-4AF4-49E3-8BB9-99959917EA8A}">
   <ds:schemaRefs>
     <ds:schemaRef ds:uri="http://schemas.openxmlformats.org/officeDocument/2006/bibliography"/>
   </ds:schemaRefs>

</xml_diff>

<commit_message>
CRUD operations lesson in plan
</commit_message>
<xml_diff>
--- a/Docs/210622_Courses_planning.docx
+++ b/Docs/210622_Courses_planning.docx
@@ -1806,10 +1806,7 @@
         <w:t xml:space="preserve"> модельку с квартирой адресом дома, макс. Этажом. Дома заполняем кол-вом квартир.</w:t>
       </w:r>
     </w:p>
-    <w:p>
-      <w:bookmarkStart w:id="0" w:name="_GoBack"/>
-      <w:bookmarkEnd w:id="0"/>
-    </w:p>
+    <w:p/>
     <w:p>
       <w:pPr>
         <w:pStyle w:val="3"/>
@@ -1872,6 +1869,71 @@
       <w:r>
         <w:t>По дате создания и по цене для квартир.</w:t>
       </w:r>
+    </w:p>
+    <w:p/>
+    <w:p>
+      <w:pPr>
+        <w:pStyle w:val="2"/>
+        <w:rPr>
+          <w:lang w:val="en-US"/>
+        </w:rPr>
+      </w:pPr>
+      <w:r>
+        <w:t xml:space="preserve">Глава 7 – </w:t>
+      </w:r>
+      <w:r>
+        <w:rPr>
+          <w:lang w:val="en-US"/>
+        </w:rPr>
+        <w:t>CRUD</w:t>
+      </w:r>
+    </w:p>
+    <w:p>
+      <w:pPr>
+        <w:rPr>
+          <w:lang w:val="en-US"/>
+        </w:rPr>
+      </w:pPr>
+    </w:p>
+    <w:p>
+      <w:pPr>
+        <w:pStyle w:val="3"/>
+        <w:numPr>
+          <w:ilvl w:val="0"/>
+          <w:numId w:val="8"/>
+        </w:numPr>
+        <w:rPr>
+          <w:lang w:val="en-US"/>
+        </w:rPr>
+      </w:pPr>
+      <w:r>
+        <w:t>Форма для добавления квартиры</w:t>
+      </w:r>
+    </w:p>
+    <w:p>
+      <w:r>
+        <w:rPr>
+          <w:lang w:val="en-US"/>
+        </w:rPr>
+        <w:t>POST</w:t>
+      </w:r>
+      <w:r>
+        <w:t>-</w:t>
+      </w:r>
+      <w:r>
+        <w:t xml:space="preserve"> запросы можно делать с помощью библиотеки </w:t>
+      </w:r>
+      <w:r>
+        <w:rPr>
+          <w:lang w:val="en-US"/>
+        </w:rPr>
+        <w:t>Axios</w:t>
+      </w:r>
+      <w:r>
+        <w:t>.</w:t>
+      </w:r>
+      <w:bookmarkStart w:id="0" w:name="_GoBack"/>
+      <w:bookmarkEnd w:id="0"/>
     </w:p>
     <w:sectPr>
       <w:pgSz w:w="11906" w:h="16838"/>
@@ -2418,6 +2480,95 @@
       </w:rPr>
     </w:lvl>
     <w:lvl w:ilvl="1" w:tplc="04190019">
+      <w:start w:val="1"/>
+      <w:numFmt w:val="lowerLetter"/>
+      <w:lvlText w:val="%2."/>
+      <w:lvlJc w:val="left"/>
+      <w:pPr>
+        <w:ind w:left="1440" w:hanging="360"/>
+      </w:pPr>
+    </w:lvl>
+    <w:lvl w:ilvl="2" w:tplc="0419001B" w:tentative="1">
+      <w:start w:val="1"/>
+      <w:numFmt w:val="lowerRoman"/>
+      <w:lvlText w:val="%3."/>
+      <w:lvlJc w:val="right"/>
+      <w:pPr>
+        <w:ind w:left="2160" w:hanging="180"/>
+      </w:pPr>
+    </w:lvl>
+    <w:lvl w:ilvl="3" w:tplc="0419000F" w:tentative="1">
+      <w:start w:val="1"/>
+      <w:numFmt w:val="decimal"/>
+      <w:lvlText w:val="%4."/>
+      <w:lvlJc w:val="left"/>
+      <w:pPr>
+        <w:ind w:left="2880" w:hanging="360"/>
+      </w:pPr>
+    </w:lvl>
+    <w:lvl w:ilvl="4" w:tplc="04190019" w:tentative="1">
+      <w:start w:val="1"/>
+      <w:numFmt w:val="lowerLetter"/>
+      <w:lvlText w:val="%5."/>
+      <w:lvlJc w:val="left"/>
+      <w:pPr>
+        <w:ind w:left="3600" w:hanging="360"/>
+      </w:pPr>
+    </w:lvl>
+    <w:lvl w:ilvl="5" w:tplc="0419001B" w:tentative="1">
+      <w:start w:val="1"/>
+      <w:numFmt w:val="lowerRoman"/>
+      <w:lvlText w:val="%6."/>
+      <w:lvlJc w:val="right"/>
+      <w:pPr>
+        <w:ind w:left="4320" w:hanging="180"/>
+      </w:pPr>
+    </w:lvl>
+    <w:lvl w:ilvl="6" w:tplc="0419000F" w:tentative="1">
+      <w:start w:val="1"/>
+      <w:numFmt w:val="decimal"/>
+      <w:lvlText w:val="%7."/>
+      <w:lvlJc w:val="left"/>
+      <w:pPr>
+        <w:ind w:left="5040" w:hanging="360"/>
+      </w:pPr>
+    </w:lvl>
+    <w:lvl w:ilvl="7" w:tplc="04190019" w:tentative="1">
+      <w:start w:val="1"/>
+      <w:numFmt w:val="lowerLetter"/>
+      <w:lvlText w:val="%8."/>
+      <w:lvlJc w:val="left"/>
+      <w:pPr>
+        <w:ind w:left="5760" w:hanging="360"/>
+      </w:pPr>
+    </w:lvl>
+    <w:lvl w:ilvl="8" w:tplc="0419001B" w:tentative="1">
+      <w:start w:val="1"/>
+      <w:numFmt w:val="lowerRoman"/>
+      <w:lvlText w:val="%9."/>
+      <w:lvlJc w:val="right"/>
+      <w:pPr>
+        <w:ind w:left="6480" w:hanging="180"/>
+      </w:pPr>
+    </w:lvl>
+  </w:abstractNum>
+  <w:abstractNum w:abstractNumId="7">
+    <w:nsid w:val="7A5C6441"/>
+    <w:multiLevelType w:val="hybridMultilevel"/>
+    <w:tmpl w:val="41446238"/>
+    <w:lvl w:ilvl="0" w:tplc="0419000F">
+      <w:start w:val="1"/>
+      <w:numFmt w:val="decimal"/>
+      <w:lvlText w:val="%1."/>
+      <w:lvlJc w:val="left"/>
+      <w:pPr>
+        <w:ind w:left="720" w:hanging="360"/>
+      </w:pPr>
+      <w:rPr>
+        <w:rFonts w:hint="default"/>
+      </w:rPr>
+    </w:lvl>
+    <w:lvl w:ilvl="1" w:tplc="04190019" w:tentative="1">
       <w:start w:val="1"/>
       <w:numFmt w:val="lowerLetter"/>
       <w:lvlText w:val="%2."/>
@@ -2510,6 +2661,9 @@
   </w:num>
   <w:num w:numId="7">
     <w:abstractNumId w:val="1"/>
+  </w:num>
+  <w:num w:numId="8">
+    <w:abstractNumId w:val="7"/>
   </w:num>
 </w:numbering>
 </file>
@@ -3397,7 +3551,7 @@
   <a:extraClrSchemeLst/>
   <a:extLst>
     <a:ext uri="{05A4C25C-085E-4340-85A3-A5531E510DB2}">
-      <thm15:themeFamily xmlns="" xmlns:thm15="http://schemas.microsoft.com/office/thememl/2012/main" name="Office Theme" id="{62F939B6-93AF-4DB8-9C6B-D6C7DFDC589F}" vid="{4A3C46E8-61CC-4603-A589-7422A47A8E4A}"/>
+      <thm15:themeFamily xmlns:thm15="http://schemas.microsoft.com/office/thememl/2012/main" xmlns="" name="Office Theme" id="{62F939B6-93AF-4DB8-9C6B-D6C7DFDC589F}" vid="{4A3C46E8-61CC-4603-A589-7422A47A8E4A}"/>
     </a:ext>
   </a:extLst>
 </a:theme>
@@ -3408,7 +3562,7 @@
 </file>
 
 <file path=customXml/itemProps1.xml><?xml version="1.0" encoding="utf-8"?>
-<ds:datastoreItem xmlns:ds="http://schemas.openxmlformats.org/officeDocument/2006/customXml" ds:itemID="{966A6BEA-4AF4-49E3-8BB9-99959917EA8A}">
+<ds:datastoreItem xmlns:ds="http://schemas.openxmlformats.org/officeDocument/2006/customXml" ds:itemID="{3C1A9E21-0A4C-40E2-8511-A4CD63564D3C}">
   <ds:schemaRefs>
     <ds:schemaRef ds:uri="http://schemas.openxmlformats.org/officeDocument/2006/bibliography"/>
   </ds:schemaRefs>

</xml_diff>